<commit_message>
Documentacao completa. Falta revisao
</commit_message>
<xml_diff>
--- a/docs/TI35_0785_JoaoRoque_LicinioFeliciano.docx
+++ b/docs/TI35_0785_JoaoRoque_LicinioFeliciano.docx
@@ -86,7 +86,7 @@
                 <w:szCs w:val="36"/>
                 <w:lang w:val="en-GB"/>
               </w:rPr>
-              <w:t>Biblioteca</w:t>
+              <w:t>Bibliotecas EASY</w:t>
             </w:r>
             <w:r>
               <w:rPr>
@@ -95,7 +95,7 @@
                 <w:szCs w:val="36"/>
                 <w:lang w:val="en-GB"/>
               </w:rPr>
-              <w:t>s</w:t>
+              <w:t>_</w:t>
             </w:r>
             <w:r>
               <w:rPr>
@@ -104,7 +104,7 @@
                 <w:szCs w:val="36"/>
                 <w:lang w:val="en-GB"/>
               </w:rPr>
-              <w:t xml:space="preserve"> EASYSTD em C++</w:t>
+              <w:t>STD em C++</w:t>
             </w:r>
           </w:p>
           <w:p>
@@ -376,6 +376,26 @@
             </w:tabs>
             <w:rPr/>
           </w:pPr>
+          <w:hyperlink w:anchor="__RefHeading___Toc524_1642213040">
+            <w:r>
+              <w:rPr>
+                <w:rStyle w:val="IndexLink"/>
+              </w:rPr>
+              <w:t>Gestão de viaturas</w:t>
+              <w:tab/>
+              <w:t>9</w:t>
+            </w:r>
+          </w:hyperlink>
+        </w:p>
+        <w:p>
+          <w:pPr>
+            <w:pStyle w:val="TOC1"/>
+            <w:tabs>
+              <w:tab w:val="clear" w:pos="9638"/>
+              <w:tab w:val="right" w:pos="8306" w:leader="dot"/>
+            </w:tabs>
+            <w:rPr/>
+          </w:pPr>
           <w:hyperlink w:anchor="__RefHeading___Toc511_2479917017">
             <w:r>
               <w:rPr>
@@ -383,7 +403,7 @@
               </w:rPr>
               <w:t>Conclusão</w:t>
               <w:tab/>
-              <w:t>9</w:t>
+              <w:t>11</w:t>
             </w:r>
           </w:hyperlink>
           <w:r>
@@ -463,6 +483,7 @@
           <w:szCs w:val="22"/>
           <w:lang w:val="en-GB"/>
         </w:rPr>
+        <w:t>Este projecto tem como objectivo desenvolver um conjunto de bibliotecas pessoais de utilitários em C/C++, com o foco de consolidar os conhecimentos de programação nesta linguagem. As bibliotecas, visam a simplificar o desenvolvimento em C++, oferecendo mecanismos que, embora não estejam presentes na biblioteca padrão do C++, são necessários para diversas aplicações. As bibliotecas abordarão três temas principais: Utilitários Gerais, Texto e Aleatoriedade. Todas as definições destas bibliotecas serão integradas no namespace easy_std.</w:t>
       </w:r>
     </w:p>
     <w:p>
@@ -483,205 +504,6 @@
           <w:szCs w:val="22"/>
           <w:lang w:val="en-GB"/>
         </w:rPr>
-        <w:t xml:space="preserve">Este projecto tem como objectivo desenvolver </w:t>
-      </w:r>
-      <w:r>
-        <w:rPr>
-          <w:rFonts w:cs="Arial" w:ascii="Arial" w:hAnsi="Arial"/>
-          <w:sz w:val="22"/>
-          <w:szCs w:val="22"/>
-          <w:lang w:val="en-GB"/>
-        </w:rPr>
-        <w:t>um conjunto de</w:t>
-      </w:r>
-      <w:r>
-        <w:rPr>
-          <w:rFonts w:cs="Arial" w:ascii="Arial" w:hAnsi="Arial"/>
-          <w:sz w:val="22"/>
-          <w:szCs w:val="22"/>
-          <w:lang w:val="en-GB"/>
-        </w:rPr>
-        <w:t xml:space="preserve"> biblioteca</w:t>
-      </w:r>
-      <w:r>
-        <w:rPr>
-          <w:rFonts w:cs="Arial" w:ascii="Arial" w:hAnsi="Arial"/>
-          <w:sz w:val="22"/>
-          <w:szCs w:val="22"/>
-          <w:lang w:val="en-GB"/>
-        </w:rPr>
-        <w:t xml:space="preserve">s </w:t>
-      </w:r>
-      <w:r>
-        <w:rPr>
-          <w:rFonts w:cs="Arial" w:ascii="Arial" w:hAnsi="Arial"/>
-          <w:sz w:val="22"/>
-          <w:szCs w:val="22"/>
-          <w:lang w:val="en-GB"/>
-        </w:rPr>
-        <w:t>pessoa</w:t>
-      </w:r>
-      <w:r>
-        <w:rPr>
-          <w:rFonts w:cs="Arial" w:ascii="Arial" w:hAnsi="Arial"/>
-          <w:sz w:val="22"/>
-          <w:szCs w:val="22"/>
-          <w:lang w:val="en-GB"/>
-        </w:rPr>
-        <w:t>is</w:t>
-      </w:r>
-      <w:r>
-        <w:rPr>
-          <w:rFonts w:cs="Arial" w:ascii="Arial" w:hAnsi="Arial"/>
-          <w:sz w:val="22"/>
-          <w:szCs w:val="22"/>
-          <w:lang w:val="en-GB"/>
-        </w:rPr>
-        <w:t xml:space="preserve"> de utilitários em C/C++, com o foco de consolidar os conhecimentos de programação nesta linguagem. A</w:t>
-      </w:r>
-      <w:r>
-        <w:rPr>
-          <w:rFonts w:cs="Arial" w:ascii="Arial" w:hAnsi="Arial"/>
-          <w:sz w:val="22"/>
-          <w:szCs w:val="22"/>
-          <w:lang w:val="en-GB"/>
-        </w:rPr>
-        <w:t xml:space="preserve">s </w:t>
-      </w:r>
-      <w:r>
-        <w:rPr>
-          <w:rFonts w:cs="Arial" w:ascii="Arial" w:hAnsi="Arial"/>
-          <w:sz w:val="22"/>
-          <w:szCs w:val="22"/>
-          <w:lang w:val="en-GB"/>
-        </w:rPr>
-        <w:t>biblioteca</w:t>
-      </w:r>
-      <w:r>
-        <w:rPr>
-          <w:rFonts w:cs="Arial" w:ascii="Arial" w:hAnsi="Arial"/>
-          <w:sz w:val="22"/>
-          <w:szCs w:val="22"/>
-          <w:lang w:val="en-GB"/>
-        </w:rPr>
-        <w:t>s</w:t>
-      </w:r>
-      <w:r>
-        <w:rPr>
-          <w:rFonts w:cs="Arial" w:ascii="Arial" w:hAnsi="Arial"/>
-          <w:sz w:val="22"/>
-          <w:szCs w:val="22"/>
-          <w:lang w:val="en-GB"/>
-        </w:rPr>
-        <w:t xml:space="preserve">, </w:t>
-      </w:r>
-      <w:r>
-        <w:rPr>
-          <w:rFonts w:cs="Arial" w:ascii="Arial" w:hAnsi="Arial"/>
-          <w:sz w:val="22"/>
-          <w:szCs w:val="22"/>
-          <w:lang w:val="en-GB"/>
-        </w:rPr>
-        <w:t>visam a</w:t>
-      </w:r>
-      <w:r>
-        <w:rPr>
-          <w:rFonts w:cs="Arial" w:ascii="Arial" w:hAnsi="Arial"/>
-          <w:sz w:val="22"/>
-          <w:szCs w:val="22"/>
-          <w:lang w:val="en-GB"/>
-        </w:rPr>
-        <w:t xml:space="preserve"> simplificar o desenvolvimento em C++, oferecendo mecanismos que, embora não estejam presentes na biblioteca padrão do C++, são necessários para diversas aplicações. A</w:t>
-      </w:r>
-      <w:r>
-        <w:rPr>
-          <w:rFonts w:cs="Arial" w:ascii="Arial" w:hAnsi="Arial"/>
-          <w:sz w:val="22"/>
-          <w:szCs w:val="22"/>
-          <w:lang w:val="en-GB"/>
-        </w:rPr>
-        <w:t>s</w:t>
-      </w:r>
-      <w:r>
-        <w:rPr>
-          <w:rFonts w:cs="Arial" w:ascii="Arial" w:hAnsi="Arial"/>
-          <w:sz w:val="22"/>
-          <w:szCs w:val="22"/>
-          <w:lang w:val="en-GB"/>
-        </w:rPr>
-        <w:t xml:space="preserve"> biblioteca</w:t>
-      </w:r>
-      <w:r>
-        <w:rPr>
-          <w:rFonts w:cs="Arial" w:ascii="Arial" w:hAnsi="Arial"/>
-          <w:sz w:val="22"/>
-          <w:szCs w:val="22"/>
-          <w:lang w:val="en-GB"/>
-        </w:rPr>
-        <w:t>s</w:t>
-      </w:r>
-      <w:r>
-        <w:rPr>
-          <w:rFonts w:cs="Arial" w:ascii="Arial" w:hAnsi="Arial"/>
-          <w:sz w:val="22"/>
-          <w:szCs w:val="22"/>
-          <w:lang w:val="en-GB"/>
-        </w:rPr>
-        <w:t xml:space="preserve"> abordarã</w:t>
-      </w:r>
-      <w:r>
-        <w:rPr>
-          <w:rFonts w:cs="Arial" w:ascii="Arial" w:hAnsi="Arial"/>
-          <w:sz w:val="22"/>
-          <w:szCs w:val="22"/>
-          <w:lang w:val="en-GB"/>
-        </w:rPr>
-        <w:t>o</w:t>
-      </w:r>
-      <w:r>
-        <w:rPr>
-          <w:rFonts w:cs="Arial" w:ascii="Arial" w:hAnsi="Arial"/>
-          <w:sz w:val="22"/>
-          <w:szCs w:val="22"/>
-          <w:lang w:val="en-GB"/>
-        </w:rPr>
-        <w:t xml:space="preserve"> três temas principais: Utilitários Gerais, Texto e Aleatoriedade. Todas as definições desta</w:t>
-      </w:r>
-      <w:r>
-        <w:rPr>
-          <w:rFonts w:cs="Arial" w:ascii="Arial" w:hAnsi="Arial"/>
-          <w:sz w:val="22"/>
-          <w:szCs w:val="22"/>
-          <w:lang w:val="en-GB"/>
-        </w:rPr>
-        <w:t>s</w:t>
-      </w:r>
-      <w:r>
-        <w:rPr>
-          <w:rFonts w:cs="Arial" w:ascii="Arial" w:hAnsi="Arial"/>
-          <w:sz w:val="22"/>
-          <w:szCs w:val="22"/>
-          <w:lang w:val="en-GB"/>
-        </w:rPr>
-        <w:t xml:space="preserve"> biblioteca</w:t>
-      </w:r>
-      <w:r>
-        <w:rPr>
-          <w:rFonts w:cs="Arial" w:ascii="Arial" w:hAnsi="Arial"/>
-          <w:sz w:val="22"/>
-          <w:szCs w:val="22"/>
-          <w:lang w:val="en-GB"/>
-        </w:rPr>
-        <w:t>s</w:t>
-      </w:r>
-      <w:r>
-        <w:rPr>
-          <w:rFonts w:cs="Arial" w:ascii="Arial" w:hAnsi="Arial"/>
-          <w:sz w:val="22"/>
-          <w:szCs w:val="22"/>
-          <w:lang w:val="en-GB"/>
-        </w:rPr>
-        <w:t xml:space="preserve"> serão integradas no namespace easy_std.</w:t>
       </w:r>
     </w:p>
     <w:p>
@@ -702,225 +524,43 @@
           <w:szCs w:val="22"/>
           <w:lang w:val="en-GB"/>
         </w:rPr>
-      </w:r>
-    </w:p>
-    <w:p>
-      <w:pPr>
-        <w:pStyle w:val="Normal"/>
-        <w:jc w:val="both"/>
-        <w:rPr>
-          <w:rFonts w:ascii="Arial" w:hAnsi="Arial" w:cs="Arial"/>
-          <w:sz w:val="22"/>
-          <w:szCs w:val="22"/>
-          <w:lang w:val="en-GB"/>
-        </w:rPr>
-      </w:pPr>
-      <w:r>
-        <w:rPr>
-          <w:rFonts w:cs="Arial" w:ascii="Arial" w:hAnsi="Arial"/>
-          <w:sz w:val="22"/>
-          <w:szCs w:val="22"/>
-          <w:lang w:val="en-GB"/>
-        </w:rPr>
-        <w:t>A</w:t>
-      </w:r>
-      <w:r>
-        <w:rPr>
-          <w:rFonts w:cs="Arial" w:ascii="Arial" w:hAnsi="Arial"/>
-          <w:sz w:val="22"/>
-          <w:szCs w:val="22"/>
-          <w:lang w:val="en-GB"/>
-        </w:rPr>
-        <w:t>s</w:t>
-      </w:r>
-      <w:r>
-        <w:rPr>
-          <w:rFonts w:cs="Arial" w:ascii="Arial" w:hAnsi="Arial"/>
-          <w:sz w:val="22"/>
-          <w:szCs w:val="22"/>
-          <w:lang w:val="en-GB"/>
-        </w:rPr>
-        <w:t xml:space="preserve"> biblioteca</w:t>
-      </w:r>
-      <w:r>
-        <w:rPr>
-          <w:rFonts w:cs="Arial" w:ascii="Arial" w:hAnsi="Arial"/>
-          <w:sz w:val="22"/>
-          <w:szCs w:val="22"/>
-          <w:lang w:val="en-GB"/>
-        </w:rPr>
-        <w:t>s</w:t>
-      </w:r>
-      <w:r>
-        <w:rPr>
-          <w:rFonts w:cs="Arial" w:ascii="Arial" w:hAnsi="Arial"/>
-          <w:sz w:val="22"/>
-          <w:szCs w:val="22"/>
-          <w:lang w:val="en-GB"/>
-        </w:rPr>
-        <w:t xml:space="preserve"> EasySTD </w:t>
-      </w:r>
-      <w:r>
-        <w:rPr>
-          <w:rFonts w:cs="Arial" w:ascii="Arial" w:hAnsi="Arial"/>
-          <w:sz w:val="22"/>
-          <w:szCs w:val="22"/>
-          <w:lang w:val="en-GB"/>
-        </w:rPr>
-        <w:t>são</w:t>
-      </w:r>
-      <w:r>
-        <w:rPr>
-          <w:rFonts w:cs="Arial" w:ascii="Arial" w:hAnsi="Arial"/>
-          <w:sz w:val="22"/>
-          <w:szCs w:val="22"/>
-          <w:lang w:val="en-GB"/>
-        </w:rPr>
-        <w:t xml:space="preserve"> projectada</w:t>
-      </w:r>
-      <w:r>
-        <w:rPr>
-          <w:rFonts w:cs="Arial" w:ascii="Arial" w:hAnsi="Arial"/>
-          <w:sz w:val="22"/>
-          <w:szCs w:val="22"/>
-          <w:lang w:val="en-GB"/>
-        </w:rPr>
-        <w:t>s</w:t>
-      </w:r>
-      <w:r>
-        <w:rPr>
-          <w:rFonts w:cs="Arial" w:ascii="Arial" w:hAnsi="Arial"/>
-          <w:sz w:val="22"/>
-          <w:szCs w:val="22"/>
-          <w:lang w:val="en-GB"/>
-        </w:rPr>
-        <w:t xml:space="preserve"> para ser</w:t>
-      </w:r>
-      <w:r>
-        <w:rPr>
-          <w:rFonts w:cs="Arial" w:ascii="Arial" w:hAnsi="Arial"/>
-          <w:sz w:val="22"/>
-          <w:szCs w:val="22"/>
-          <w:lang w:val="en-GB"/>
-        </w:rPr>
-        <w:t>em</w:t>
-      </w:r>
-      <w:r>
-        <w:rPr>
-          <w:rFonts w:cs="Arial" w:ascii="Arial" w:hAnsi="Arial"/>
-          <w:sz w:val="22"/>
-          <w:szCs w:val="22"/>
-          <w:lang w:val="en-GB"/>
-        </w:rPr>
-        <w:t xml:space="preserve"> út</w:t>
-      </w:r>
-      <w:r>
-        <w:rPr>
-          <w:rFonts w:cs="Arial" w:ascii="Arial" w:hAnsi="Arial"/>
-          <w:sz w:val="22"/>
-          <w:szCs w:val="22"/>
-          <w:lang w:val="en-GB"/>
-        </w:rPr>
-        <w:t>eis</w:t>
-      </w:r>
-      <w:r>
-        <w:rPr>
-          <w:rFonts w:cs="Arial" w:ascii="Arial" w:hAnsi="Arial"/>
-          <w:sz w:val="22"/>
-          <w:szCs w:val="22"/>
-          <w:lang w:val="en-GB"/>
-        </w:rPr>
-        <w:t>, simples, fác</w:t>
-      </w:r>
-      <w:r>
-        <w:rPr>
-          <w:rFonts w:cs="Arial" w:ascii="Arial" w:hAnsi="Arial"/>
-          <w:sz w:val="22"/>
-          <w:szCs w:val="22"/>
-          <w:lang w:val="en-GB"/>
-        </w:rPr>
-        <w:t>eis</w:t>
-      </w:r>
-      <w:r>
-        <w:rPr>
-          <w:rFonts w:cs="Arial" w:ascii="Arial" w:hAnsi="Arial"/>
-          <w:sz w:val="22"/>
-          <w:szCs w:val="22"/>
-          <w:lang w:val="en-GB"/>
-        </w:rPr>
-        <w:t xml:space="preserve"> de implementar e legíve</w:t>
-      </w:r>
-      <w:r>
-        <w:rPr>
-          <w:rFonts w:cs="Arial" w:ascii="Arial" w:hAnsi="Arial"/>
-          <w:sz w:val="22"/>
-          <w:szCs w:val="22"/>
-          <w:lang w:val="en-GB"/>
-        </w:rPr>
-        <w:t>is</w:t>
-      </w:r>
-      <w:r>
-        <w:rPr>
-          <w:rFonts w:cs="Arial" w:ascii="Arial" w:hAnsi="Arial"/>
-          <w:sz w:val="22"/>
-          <w:szCs w:val="22"/>
-          <w:lang w:val="en-GB"/>
-        </w:rPr>
-        <w:t>, priorizando a utilidade e a simplicidade sobre o desempenho. Is</w:t>
-      </w:r>
-      <w:r>
-        <w:rPr>
-          <w:rFonts w:cs="Arial" w:ascii="Arial" w:hAnsi="Arial"/>
-          <w:sz w:val="22"/>
-          <w:szCs w:val="22"/>
-          <w:lang w:val="en-GB"/>
-        </w:rPr>
-        <w:t>t</w:t>
-      </w:r>
-      <w:r>
-        <w:rPr>
-          <w:rFonts w:cs="Arial" w:ascii="Arial" w:hAnsi="Arial"/>
-          <w:sz w:val="22"/>
-          <w:szCs w:val="22"/>
-          <w:lang w:val="en-GB"/>
-        </w:rPr>
-        <w:t>o é especialmente relevante em cenários de programação de sistemas, onde o bom desempenho e a gestão dos recursos do computador são requisitos importantes. No entanto, na</w:t>
-      </w:r>
-      <w:r>
-        <w:rPr>
-          <w:rFonts w:cs="Arial" w:ascii="Arial" w:hAnsi="Arial"/>
-          <w:sz w:val="22"/>
-          <w:szCs w:val="22"/>
-          <w:lang w:val="en-GB"/>
-        </w:rPr>
-        <w:t>s</w:t>
-      </w:r>
-      <w:r>
-        <w:rPr>
-          <w:rFonts w:cs="Arial" w:ascii="Arial" w:hAnsi="Arial"/>
-          <w:sz w:val="22"/>
-          <w:szCs w:val="22"/>
-          <w:lang w:val="en-GB"/>
-        </w:rPr>
-        <w:t xml:space="preserve"> biblioteca</w:t>
-      </w:r>
-      <w:r>
-        <w:rPr>
-          <w:rFonts w:cs="Arial" w:ascii="Arial" w:hAnsi="Arial"/>
-          <w:sz w:val="22"/>
-          <w:szCs w:val="22"/>
-          <w:lang w:val="en-GB"/>
-        </w:rPr>
-        <w:t>s</w:t>
-      </w:r>
-      <w:r>
-        <w:rPr>
-          <w:rFonts w:cs="Arial" w:ascii="Arial" w:hAnsi="Arial"/>
-          <w:sz w:val="22"/>
-          <w:szCs w:val="22"/>
-          <w:lang w:val="en-GB"/>
-        </w:rPr>
-        <w:t xml:space="preserve"> EasySTD, o bom desempenho é considerado um requisito secundário.</w:t>
+        <w:t>As bibliotecas Easy</w:t>
+      </w:r>
+      <w:r>
+        <w:rPr>
+          <w:rFonts w:cs="Arial" w:ascii="Arial" w:hAnsi="Arial"/>
+          <w:sz w:val="22"/>
+          <w:szCs w:val="22"/>
+          <w:lang w:val="en-GB"/>
+        </w:rPr>
+        <w:t>_</w:t>
+      </w:r>
+      <w:r>
+        <w:rPr>
+          <w:rFonts w:cs="Arial" w:ascii="Arial" w:hAnsi="Arial"/>
+          <w:sz w:val="22"/>
+          <w:szCs w:val="22"/>
+          <w:lang w:val="en-GB"/>
+        </w:rPr>
+        <w:t>STD são projectadas para serem úteis, simples, fáceis de implementar e legíveis, priorizando a utilidade e a simplicidade sobre o desempenho. Isto é especialmente relevante em cenários de programação de sistemas, onde o bom desempenho e a gestão dos recursos do computador são requisitos importantes. No entanto, nas bibliotecas Easy</w:t>
+      </w:r>
+      <w:r>
+        <w:rPr>
+          <w:rFonts w:cs="Arial" w:ascii="Arial" w:hAnsi="Arial"/>
+          <w:sz w:val="22"/>
+          <w:szCs w:val="22"/>
+          <w:lang w:val="en-GB"/>
+        </w:rPr>
+        <w:t>_</w:t>
+      </w:r>
+      <w:r>
+        <w:rPr>
+          <w:rFonts w:cs="Arial" w:ascii="Arial" w:hAnsi="Arial"/>
+          <w:sz w:val="22"/>
+          <w:szCs w:val="22"/>
+          <w:lang w:val="en-GB"/>
+        </w:rPr>
+        <w:t>STD, o bom desempenho é considerado um requisito secundário.</w:t>
       </w:r>
     </w:p>
     <w:p>
@@ -1095,16 +735,7 @@
           <w:szCs w:val="22"/>
           <w:lang w:val="en-GB"/>
         </w:rPr>
-        <w:t xml:space="preserve"> teste_easy_*.cpp -o </w:t>
-      </w:r>
-      <w:r>
-        <w:rPr>
-          <w:rFonts w:cs="Arial" w:ascii="Arial" w:hAnsi="Arial"/>
-          <w:sz w:val="22"/>
-          <w:szCs w:val="22"/>
-          <w:lang w:val="en-GB"/>
-        </w:rPr>
-        <w:t>prog</w:t>
+        <w:t xml:space="preserve"> teste_easy_*.cpp -o prog</w:t>
       </w:r>
     </w:p>
     <w:p>
@@ -1143,25 +774,7 @@
           <w:szCs w:val="22"/>
           <w:lang w:val="en-GB"/>
         </w:rPr>
-        <w:t xml:space="preserve"> teste_easy_*.cpp -o </w:t>
-      </w:r>
-      <w:r>
-        <w:rPr>
-          <w:rFonts w:cs="Arial" w:ascii="Arial" w:hAnsi="Arial"/>
-          <w:sz w:val="22"/>
-          <w:szCs w:val="22"/>
-          <w:lang w:val="en-GB"/>
-        </w:rPr>
-        <w:t>prog</w:t>
-      </w:r>
-      <w:r>
-        <w:rPr>
-          <w:rFonts w:cs="Arial" w:ascii="Arial" w:hAnsi="Arial"/>
-          <w:sz w:val="22"/>
-          <w:szCs w:val="22"/>
-          <w:lang w:val="en-GB"/>
-        </w:rPr>
-        <w:t>.exe</w:t>
+        <w:t xml:space="preserve"> teste_easy_*.cpp -o prog.exe</w:t>
       </w:r>
     </w:p>
     <w:p>
@@ -1213,7 +826,199 @@
           <w:szCs w:val="22"/>
           <w:lang w:val="en-GB"/>
         </w:rPr>
-        <w:t xml:space="preserve">Substitua * pela referência do </w:t>
+        <w:t>Substitua * pela referência do programa (utils, text, random).</w:t>
+      </w:r>
+    </w:p>
+    <w:p>
+      <w:pPr>
+        <w:pStyle w:val="Normal"/>
+        <w:ind w:firstLine="244"/>
+        <w:rPr>
+          <w:rFonts w:ascii="Arial" w:hAnsi="Arial" w:cs="Arial"/>
+          <w:sz w:val="22"/>
+          <w:szCs w:val="22"/>
+          <w:lang w:val="en-GB"/>
+        </w:rPr>
+      </w:pPr>
+      <w:r>
+        <w:rPr>
+          <w:rFonts w:cs="Arial" w:ascii="Arial" w:hAnsi="Arial"/>
+          <w:sz w:val="22"/>
+          <w:szCs w:val="22"/>
+          <w:lang w:val="en-GB"/>
+        </w:rPr>
+      </w:r>
+    </w:p>
+    <w:p>
+      <w:pPr>
+        <w:pStyle w:val="Normal"/>
+        <w:ind w:firstLine="244"/>
+        <w:rPr>
+          <w:rFonts w:ascii="Arial" w:hAnsi="Arial" w:cs="Arial"/>
+          <w:sz w:val="22"/>
+          <w:szCs w:val="22"/>
+          <w:lang w:val="en-GB"/>
+        </w:rPr>
+      </w:pPr>
+      <w:r>
+        <w:rPr>
+          <w:rFonts w:cs="Arial" w:ascii="Arial" w:hAnsi="Arial"/>
+          <w:b/>
+          <w:bCs/>
+          <w:sz w:val="22"/>
+          <w:szCs w:val="22"/>
+          <w:lang w:val="en-GB"/>
+        </w:rPr>
+        <w:t>Execução:</w:t>
+      </w:r>
+    </w:p>
+    <w:p>
+      <w:pPr>
+        <w:pStyle w:val="Normal"/>
+        <w:ind w:firstLine="244"/>
+        <w:rPr>
+          <w:rFonts w:ascii="Arial" w:hAnsi="Arial" w:cs="Arial"/>
+          <w:sz w:val="22"/>
+          <w:szCs w:val="22"/>
+          <w:lang w:val="en-GB"/>
+        </w:rPr>
+      </w:pPr>
+      <w:r>
+        <w:rPr>
+          <w:rFonts w:cs="Arial" w:ascii="Arial" w:hAnsi="Arial"/>
+          <w:sz w:val="22"/>
+          <w:szCs w:val="22"/>
+          <w:lang w:val="en-GB"/>
+        </w:rPr>
+        <w:t xml:space="preserve">    </w:t>
+      </w:r>
+      <w:r>
+        <w:rPr>
+          <w:rFonts w:cs="Arial" w:ascii="Arial" w:hAnsi="Arial"/>
+          <w:sz w:val="22"/>
+          <w:szCs w:val="22"/>
+          <w:lang w:val="en-GB"/>
+        </w:rPr>
+        <w:t xml:space="preserve">Execute o </w:t>
+      </w:r>
+      <w:r>
+        <w:rPr>
+          <w:rFonts w:cs="Arial" w:ascii="Arial" w:hAnsi="Arial"/>
+          <w:sz w:val="22"/>
+          <w:szCs w:val="22"/>
+          <w:lang w:val="en-US"/>
+        </w:rPr>
+        <w:t>ficheiro</w:t>
+      </w:r>
+      <w:r>
+        <w:rPr>
+          <w:rFonts w:cs="Arial" w:ascii="Arial" w:hAnsi="Arial"/>
+          <w:sz w:val="22"/>
+          <w:szCs w:val="22"/>
+          <w:lang w:val="en-GB"/>
+        </w:rPr>
+        <w:t xml:space="preserve"> compilado: ./prog (Linux/MacOS) ou prog.exe (Windows).</w:t>
+      </w:r>
+    </w:p>
+    <w:p>
+      <w:pPr>
+        <w:pStyle w:val="Normal"/>
+        <w:ind w:firstLine="244"/>
+        <w:rPr>
+          <w:rFonts w:ascii="Arial" w:hAnsi="Arial" w:cs="Arial"/>
+          <w:sz w:val="22"/>
+          <w:szCs w:val="22"/>
+          <w:lang w:val="en-GB"/>
+        </w:rPr>
+      </w:pPr>
+      <w:r>
+        <w:rPr>
+          <w:rFonts w:cs="Arial" w:ascii="Arial" w:hAnsi="Arial"/>
+          <w:sz w:val="22"/>
+          <w:szCs w:val="22"/>
+          <w:lang w:val="en-GB"/>
+        </w:rPr>
+        <w:t xml:space="preserve">    </w:t>
+      </w:r>
+      <w:r>
+        <w:rPr>
+          <w:rFonts w:cs="Arial" w:ascii="Arial" w:hAnsi="Arial"/>
+          <w:sz w:val="22"/>
+          <w:szCs w:val="22"/>
+          <w:lang w:val="en-GB"/>
+        </w:rPr>
+        <w:t>Siga as instruções no ecrã para testar as funções.</w:t>
+      </w:r>
+    </w:p>
+    <w:p>
+      <w:pPr>
+        <w:pStyle w:val="Normal"/>
+        <w:ind w:firstLine="244"/>
+        <w:rPr>
+          <w:rFonts w:ascii="Arial" w:hAnsi="Arial" w:cs="Arial"/>
+          <w:sz w:val="22"/>
+          <w:szCs w:val="22"/>
+          <w:lang w:val="en-GB"/>
+        </w:rPr>
+      </w:pPr>
+      <w:r>
+        <w:rPr>
+          <w:rFonts w:cs="Arial" w:ascii="Arial" w:hAnsi="Arial"/>
+          <w:sz w:val="22"/>
+          <w:szCs w:val="22"/>
+          <w:lang w:val="en-GB"/>
+        </w:rPr>
+      </w:r>
+    </w:p>
+    <w:p>
+      <w:pPr>
+        <w:pStyle w:val="Normal"/>
+        <w:rPr>
+          <w:rFonts w:ascii="Arial" w:hAnsi="Arial" w:cs="Arial"/>
+          <w:sz w:val="22"/>
+          <w:szCs w:val="22"/>
+          <w:lang w:val="en-GB"/>
+        </w:rPr>
+      </w:pPr>
+      <w:r>
+        <w:rPr>
+          <w:rFonts w:cs="Arial" w:ascii="Arial" w:hAnsi="Arial"/>
+          <w:b/>
+          <w:bCs/>
+          <w:sz w:val="22"/>
+          <w:szCs w:val="22"/>
+          <w:lang w:val="en-GB"/>
+        </w:rPr>
+        <w:t>Utilização:</w:t>
+      </w:r>
+    </w:p>
+    <w:p>
+      <w:pPr>
+        <w:pStyle w:val="Normal"/>
+        <w:rPr>
+          <w:rFonts w:ascii="Arial" w:hAnsi="Arial" w:cs="Arial"/>
+          <w:sz w:val="22"/>
+          <w:szCs w:val="22"/>
+          <w:lang w:val="en-GB"/>
+        </w:rPr>
+      </w:pPr>
+      <w:r>
+        <w:rPr>
+          <w:rFonts w:cs="Arial" w:ascii="Arial" w:hAnsi="Arial"/>
+          <w:sz w:val="22"/>
+          <w:szCs w:val="22"/>
+          <w:lang w:val="en-GB"/>
+        </w:rPr>
+        <w:t xml:space="preserve">        </w:t>
+      </w:r>
+      <w:r>
+        <w:rPr>
+          <w:rFonts w:cs="Arial" w:ascii="Arial" w:hAnsi="Arial"/>
+          <w:sz w:val="22"/>
+          <w:szCs w:val="22"/>
+          <w:lang w:val="en-GB"/>
+        </w:rPr>
+        <w:t xml:space="preserve">O programa irá correr vários </w:t>
       </w:r>
       <w:r>
         <w:rPr>
@@ -1224,256 +1029,6 @@
           <w:szCs w:val="22"/>
           <w:lang w:val="en-GB"/>
         </w:rPr>
-        <w:t>programa</w:t>
-      </w:r>
-      <w:r>
-        <w:rPr>
-          <w:rFonts w:cs="Arial" w:ascii="Arial" w:hAnsi="Arial"/>
-          <w:i/>
-          <w:iCs/>
-          <w:sz w:val="22"/>
-          <w:szCs w:val="22"/>
-          <w:lang w:val="en-GB"/>
-        </w:rPr>
-        <w:t xml:space="preserve"> (utils, text, random).</w:t>
-      </w:r>
-    </w:p>
-    <w:p>
-      <w:pPr>
-        <w:pStyle w:val="Normal"/>
-        <w:ind w:firstLine="244"/>
-        <w:rPr>
-          <w:rFonts w:ascii="Arial" w:hAnsi="Arial" w:cs="Arial"/>
-          <w:sz w:val="22"/>
-          <w:szCs w:val="22"/>
-          <w:lang w:val="en-GB"/>
-        </w:rPr>
-      </w:pPr>
-      <w:r>
-        <w:rPr>
-          <w:rFonts w:cs="Arial" w:ascii="Arial" w:hAnsi="Arial"/>
-          <w:sz w:val="22"/>
-          <w:szCs w:val="22"/>
-          <w:lang w:val="en-GB"/>
-        </w:rPr>
-      </w:r>
-    </w:p>
-    <w:p>
-      <w:pPr>
-        <w:pStyle w:val="Normal"/>
-        <w:ind w:firstLine="244"/>
-        <w:rPr>
-          <w:rFonts w:ascii="Arial" w:hAnsi="Arial" w:cs="Arial"/>
-          <w:sz w:val="22"/>
-          <w:szCs w:val="22"/>
-          <w:lang w:val="en-GB"/>
-        </w:rPr>
-      </w:pPr>
-      <w:r>
-        <w:rPr>
-          <w:rFonts w:cs="Arial" w:ascii="Arial" w:hAnsi="Arial"/>
-          <w:b/>
-          <w:bCs/>
-          <w:sz w:val="22"/>
-          <w:szCs w:val="22"/>
-          <w:lang w:val="en-GB"/>
-        </w:rPr>
-        <w:t>Execução:</w:t>
-      </w:r>
-    </w:p>
-    <w:p>
-      <w:pPr>
-        <w:pStyle w:val="Normal"/>
-        <w:ind w:firstLine="244"/>
-        <w:rPr>
-          <w:rFonts w:ascii="Arial" w:hAnsi="Arial" w:cs="Arial"/>
-          <w:sz w:val="22"/>
-          <w:szCs w:val="22"/>
-          <w:lang w:val="en-GB"/>
-        </w:rPr>
-      </w:pPr>
-      <w:r>
-        <w:rPr>
-          <w:rFonts w:cs="Arial" w:ascii="Arial" w:hAnsi="Arial"/>
-          <w:sz w:val="22"/>
-          <w:szCs w:val="22"/>
-          <w:lang w:val="en-GB"/>
-        </w:rPr>
-        <w:t xml:space="preserve">    </w:t>
-      </w:r>
-      <w:r>
-        <w:rPr>
-          <w:rFonts w:cs="Arial" w:ascii="Arial" w:hAnsi="Arial"/>
-          <w:sz w:val="22"/>
-          <w:szCs w:val="22"/>
-          <w:lang w:val="en-GB"/>
-        </w:rPr>
-        <w:t xml:space="preserve">Execute o </w:t>
-      </w:r>
-      <w:r>
-        <w:rPr>
-          <w:rFonts w:cs="Arial" w:ascii="Arial" w:hAnsi="Arial"/>
-          <w:sz w:val="22"/>
-          <w:szCs w:val="22"/>
-          <w:lang w:val="en-US"/>
-        </w:rPr>
-        <w:t>ficheiro</w:t>
-      </w:r>
-      <w:r>
-        <w:rPr>
-          <w:rFonts w:cs="Arial" w:ascii="Arial" w:hAnsi="Arial"/>
-          <w:sz w:val="22"/>
-          <w:szCs w:val="22"/>
-          <w:lang w:val="en-GB"/>
-        </w:rPr>
-        <w:t xml:space="preserve"> compilado: ./</w:t>
-      </w:r>
-      <w:r>
-        <w:rPr>
-          <w:rFonts w:cs="Arial" w:ascii="Arial" w:hAnsi="Arial"/>
-          <w:sz w:val="22"/>
-          <w:szCs w:val="22"/>
-          <w:lang w:val="en-GB"/>
-        </w:rPr>
-        <w:t>prog</w:t>
-      </w:r>
-      <w:r>
-        <w:rPr>
-          <w:rFonts w:cs="Arial" w:ascii="Arial" w:hAnsi="Arial"/>
-          <w:sz w:val="22"/>
-          <w:szCs w:val="22"/>
-          <w:lang w:val="en-GB"/>
-        </w:rPr>
-        <w:t xml:space="preserve"> (Linux/MacOS) ou </w:t>
-      </w:r>
-      <w:r>
-        <w:rPr>
-          <w:rFonts w:cs="Arial" w:ascii="Arial" w:hAnsi="Arial"/>
-          <w:sz w:val="22"/>
-          <w:szCs w:val="22"/>
-          <w:lang w:val="en-GB"/>
-        </w:rPr>
-        <w:t>prog</w:t>
-      </w:r>
-      <w:r>
-        <w:rPr>
-          <w:rFonts w:cs="Arial" w:ascii="Arial" w:hAnsi="Arial"/>
-          <w:sz w:val="22"/>
-          <w:szCs w:val="22"/>
-          <w:lang w:val="en-GB"/>
-        </w:rPr>
-        <w:t>.exe (Windows).</w:t>
-      </w:r>
-    </w:p>
-    <w:p>
-      <w:pPr>
-        <w:pStyle w:val="Normal"/>
-        <w:ind w:firstLine="244"/>
-        <w:rPr>
-          <w:rFonts w:ascii="Arial" w:hAnsi="Arial" w:cs="Arial"/>
-          <w:sz w:val="22"/>
-          <w:szCs w:val="22"/>
-          <w:lang w:val="en-GB"/>
-        </w:rPr>
-      </w:pPr>
-      <w:r>
-        <w:rPr>
-          <w:rFonts w:cs="Arial" w:ascii="Arial" w:hAnsi="Arial"/>
-          <w:sz w:val="22"/>
-          <w:szCs w:val="22"/>
-          <w:lang w:val="en-GB"/>
-        </w:rPr>
-        <w:t xml:space="preserve">    </w:t>
-      </w:r>
-      <w:r>
-        <w:rPr>
-          <w:rFonts w:cs="Arial" w:ascii="Arial" w:hAnsi="Arial"/>
-          <w:sz w:val="22"/>
-          <w:szCs w:val="22"/>
-          <w:lang w:val="en-GB"/>
-        </w:rPr>
-        <w:t>Siga as instruções no ecrã para testar as funções.</w:t>
-      </w:r>
-    </w:p>
-    <w:p>
-      <w:pPr>
-        <w:pStyle w:val="Normal"/>
-        <w:ind w:firstLine="244"/>
-        <w:rPr>
-          <w:rFonts w:ascii="Arial" w:hAnsi="Arial" w:cs="Arial"/>
-          <w:sz w:val="22"/>
-          <w:szCs w:val="22"/>
-          <w:lang w:val="en-GB"/>
-        </w:rPr>
-      </w:pPr>
-      <w:r>
-        <w:rPr>
-          <w:rFonts w:cs="Arial" w:ascii="Arial" w:hAnsi="Arial"/>
-          <w:sz w:val="22"/>
-          <w:szCs w:val="22"/>
-          <w:lang w:val="en-GB"/>
-        </w:rPr>
-      </w:r>
-    </w:p>
-    <w:p>
-      <w:pPr>
-        <w:pStyle w:val="Normal"/>
-        <w:rPr>
-          <w:rFonts w:ascii="Arial" w:hAnsi="Arial" w:cs="Arial"/>
-          <w:sz w:val="22"/>
-          <w:szCs w:val="22"/>
-          <w:lang w:val="en-GB"/>
-        </w:rPr>
-      </w:pPr>
-      <w:r>
-        <w:rPr>
-          <w:rFonts w:cs="Arial" w:ascii="Arial" w:hAnsi="Arial"/>
-          <w:b/>
-          <w:bCs/>
-          <w:sz w:val="22"/>
-          <w:szCs w:val="22"/>
-          <w:lang w:val="en-GB"/>
-        </w:rPr>
-        <w:t>Utilização:</w:t>
-      </w:r>
-    </w:p>
-    <w:p>
-      <w:pPr>
-        <w:pStyle w:val="Normal"/>
-        <w:rPr>
-          <w:rFonts w:ascii="Arial" w:hAnsi="Arial" w:cs="Arial"/>
-          <w:sz w:val="22"/>
-          <w:szCs w:val="22"/>
-          <w:lang w:val="en-GB"/>
-        </w:rPr>
-      </w:pPr>
-      <w:r>
-        <w:rPr>
-          <w:rFonts w:cs="Arial" w:ascii="Arial" w:hAnsi="Arial"/>
-          <w:sz w:val="22"/>
-          <w:szCs w:val="22"/>
-          <w:lang w:val="en-GB"/>
-        </w:rPr>
-        <w:t xml:space="preserve">        </w:t>
-      </w:r>
-      <w:r>
-        <w:rPr>
-          <w:rFonts w:cs="Arial" w:ascii="Arial" w:hAnsi="Arial"/>
-          <w:sz w:val="22"/>
-          <w:szCs w:val="22"/>
-          <w:lang w:val="en-GB"/>
-        </w:rPr>
-        <w:t xml:space="preserve">O programa irá correr vários </w:t>
-      </w:r>
-      <w:r>
-        <w:rPr>
-          <w:rFonts w:cs="Arial" w:ascii="Arial" w:hAnsi="Arial"/>
-          <w:i/>
-          <w:iCs/>
-          <w:sz w:val="22"/>
-          <w:szCs w:val="22"/>
-          <w:lang w:val="en-GB"/>
-        </w:rPr>
         <w:t>checks</w:t>
       </w:r>
       <w:r>
@@ -1612,6 +1167,7 @@
     <w:p>
       <w:pPr>
         <w:pStyle w:val="Heading1"/>
+        <w:spacing w:before="0" w:after="330"/>
         <w:jc w:val="center"/>
         <w:rPr/>
       </w:pPr>
@@ -1619,11 +1175,7 @@
       <w:bookmarkEnd w:id="5"/>
       <w:r>
         <w:rPr/>
-        <w:t>Biblioteca EASY_UTILS</w:t>
-      </w:r>
-      <w:r>
-        <w:rPr/>
-        <w:t xml:space="preserve">   </w:t>
+        <w:t xml:space="preserve">Biblioteca EASY_UTILS   </w:t>
       </w:r>
     </w:p>
     <w:p>
@@ -1687,10 +1239,8 @@
       </w:pPr>
       <w:r>
         <w:rPr>
-          <w:rFonts w:cs="Arial" w:ascii="Arial" w:hAnsi="Arial"/>
-          <w:sz w:val="22"/>
-          <w:szCs w:val="22"/>
-          <w:lang w:val="en-GB"/>
+          <w:b/>
+          <w:bCs/>
         </w:rPr>
       </w:r>
     </w:p>
@@ -1728,25 +1278,7 @@
           <w:szCs w:val="22"/>
           <w:lang w:val="en-GB"/>
         </w:rPr>
-        <w:t xml:space="preserve"> Esta função converte um objet</w:t>
-      </w:r>
-      <w:r>
-        <w:rPr>
-          <w:rFonts w:cs="Arial" w:ascii="Arial" w:hAnsi="Arial"/>
-          <w:sz w:val="22"/>
-          <w:szCs w:val="22"/>
-          <w:lang w:val="en-GB"/>
-        </w:rPr>
-        <w:t>c</w:t>
-      </w:r>
-      <w:r>
-        <w:rPr>
-          <w:rFonts w:cs="Arial" w:ascii="Arial" w:hAnsi="Arial"/>
-          <w:sz w:val="22"/>
-          <w:szCs w:val="22"/>
-          <w:lang w:val="en-GB"/>
-        </w:rPr>
-        <w:t>o do tipo parametrizado T em uma string, utilizando as facilidades definidas em sstream.</w:t>
+        <w:t xml:space="preserve"> Esta função converte um objetco do tipo parametrizado T em uma string, utilizando as facilidades definidas em sstream.</w:t>
       </w:r>
     </w:p>
     <w:p>
@@ -1808,43 +1340,7 @@
           <w:szCs w:val="22"/>
           <w:lang w:val="en-GB"/>
         </w:rPr>
-        <w:t xml:space="preserve"> Esta função especializada para std::vector converte um ve</w:t>
-      </w:r>
-      <w:r>
-        <w:rPr>
-          <w:rFonts w:cs="Arial" w:ascii="Arial" w:hAnsi="Arial"/>
-          <w:sz w:val="22"/>
-          <w:szCs w:val="22"/>
-          <w:lang w:val="en-GB"/>
-        </w:rPr>
-        <w:t>c</w:t>
-      </w:r>
-      <w:r>
-        <w:rPr>
-          <w:rFonts w:cs="Arial" w:ascii="Arial" w:hAnsi="Arial"/>
-          <w:sz w:val="22"/>
-          <w:szCs w:val="22"/>
-          <w:lang w:val="en-GB"/>
-        </w:rPr>
-        <w:t xml:space="preserve">tor </w:t>
-      </w:r>
-      <w:r>
-        <w:rPr>
-          <w:rFonts w:cs="Arial" w:ascii="Arial" w:hAnsi="Arial"/>
-          <w:sz w:val="22"/>
-          <w:szCs w:val="22"/>
-          <w:lang w:val="en-GB"/>
-        </w:rPr>
-        <w:t>n</w:t>
-      </w:r>
-      <w:r>
-        <w:rPr>
-          <w:rFonts w:cs="Arial" w:ascii="Arial" w:hAnsi="Arial"/>
-          <w:sz w:val="22"/>
-          <w:szCs w:val="22"/>
-          <w:lang w:val="en-GB"/>
-        </w:rPr>
-        <w:t>uma string no formato "{ elem1, elem2, ...}".</w:t>
+        <w:t xml:space="preserve"> Esta função especializada para std::vector converte um vector numa string no formato "{ elem1, elem2, ...}".</w:t>
       </w:r>
     </w:p>
     <w:p>
@@ -1901,43 +1397,7 @@
           <w:szCs w:val="22"/>
           <w:lang w:val="en-GB"/>
         </w:rPr>
-        <w:t xml:space="preserve"> Esta função especializada para std::list converte uma lista </w:t>
-      </w:r>
-      <w:r>
-        <w:rPr>
-          <w:rFonts w:cs="Arial" w:ascii="Arial" w:hAnsi="Arial"/>
-          <w:sz w:val="22"/>
-          <w:szCs w:val="22"/>
-          <w:lang w:val="en-GB"/>
-        </w:rPr>
-        <w:t>n</w:t>
-      </w:r>
-      <w:r>
-        <w:rPr>
-          <w:rFonts w:cs="Arial" w:ascii="Arial" w:hAnsi="Arial"/>
-          <w:sz w:val="22"/>
-          <w:szCs w:val="22"/>
-          <w:lang w:val="en-GB"/>
-        </w:rPr>
-        <w:t>uma string no mesmo formato que a função para ve</w:t>
-      </w:r>
-      <w:r>
-        <w:rPr>
-          <w:rFonts w:cs="Arial" w:ascii="Arial" w:hAnsi="Arial"/>
-          <w:sz w:val="22"/>
-          <w:szCs w:val="22"/>
-          <w:lang w:val="en-GB"/>
-        </w:rPr>
-        <w:t>c</w:t>
-      </w:r>
-      <w:r>
-        <w:rPr>
-          <w:rFonts w:cs="Arial" w:ascii="Arial" w:hAnsi="Arial"/>
-          <w:sz w:val="22"/>
-          <w:szCs w:val="22"/>
-          <w:lang w:val="en-GB"/>
-        </w:rPr>
-        <w:t>tores.</w:t>
+        <w:t xml:space="preserve"> Esta função especializada para std::list converte uma lista numa string no mesmo formato que a função para vectores.</w:t>
       </w:r>
     </w:p>
     <w:p>
@@ -1994,25 +1454,7 @@
           <w:szCs w:val="22"/>
           <w:lang w:val="en-GB"/>
         </w:rPr>
-        <w:t xml:space="preserve"> Esta função especializada para std::map converte um mapa </w:t>
-      </w:r>
-      <w:r>
-        <w:rPr>
-          <w:rFonts w:cs="Arial" w:ascii="Arial" w:hAnsi="Arial"/>
-          <w:sz w:val="22"/>
-          <w:szCs w:val="22"/>
-          <w:lang w:val="en-GB"/>
-        </w:rPr>
-        <w:t>n</w:t>
-      </w:r>
-      <w:r>
-        <w:rPr>
-          <w:rFonts w:cs="Arial" w:ascii="Arial" w:hAnsi="Arial"/>
-          <w:sz w:val="22"/>
-          <w:szCs w:val="22"/>
-          <w:lang w:val="en-GB"/>
-        </w:rPr>
-        <w:t>uma string no formato "{chave1 =&gt; valor1, chave2 =&gt; valor2, ...}".</w:t>
+        <w:t xml:space="preserve"> Esta função especializada para std::map converte um mapa numa string no formato "{chave1 =&gt; valor1, chave2 =&gt; valor2, ...}".</w:t>
       </w:r>
     </w:p>
     <w:p>
@@ -2069,25 +1511,7 @@
           <w:szCs w:val="22"/>
           <w:lang w:val="en-GB"/>
         </w:rPr>
-        <w:t xml:space="preserve"> Esta função especializada para std::unordered_map converte um mapa não ordenado </w:t>
-      </w:r>
-      <w:r>
-        <w:rPr>
-          <w:rFonts w:cs="Arial" w:ascii="Arial" w:hAnsi="Arial"/>
-          <w:sz w:val="22"/>
-          <w:szCs w:val="22"/>
-          <w:lang w:val="en-GB"/>
-        </w:rPr>
-        <w:t>n</w:t>
-      </w:r>
-      <w:r>
-        <w:rPr>
-          <w:rFonts w:cs="Arial" w:ascii="Arial" w:hAnsi="Arial"/>
-          <w:sz w:val="22"/>
-          <w:szCs w:val="22"/>
-          <w:lang w:val="en-GB"/>
-        </w:rPr>
-        <w:t>uma string no mesmo formato que a função para mapas.</w:t>
+        <w:t xml:space="preserve"> Esta função especializada para std::unordered_map converte um mapa não ordenado numa string no mesmo formato que a função para mapas.</w:t>
       </w:r>
     </w:p>
     <w:p>
@@ -2135,45 +1559,16 @@
           <w:szCs w:val="22"/>
           <w:lang w:val="en-GB"/>
         </w:rPr>
-        <w:t>c</w:t>
-      </w:r>
-      <w:r>
-        <w:rPr>
-          <w:rFonts w:cs="Arial" w:ascii="Arial" w:hAnsi="Arial"/>
-          <w:b/>
-          <w:bCs/>
-          <w:sz w:val="22"/>
-          <w:szCs w:val="22"/>
-          <w:lang w:val="en-GB"/>
-        </w:rPr>
-        <w:t>onvert -</w:t>
-      </w:r>
-      <w:r>
-        <w:rPr>
-          <w:rFonts w:cs="Arial" w:ascii="Arial" w:hAnsi="Arial"/>
-          <w:sz w:val="22"/>
-          <w:szCs w:val="22"/>
-          <w:lang w:val="en-GB"/>
-        </w:rPr>
-        <w:t xml:space="preserve"> Esta função converte uma string para um objeto do tipo parametrizado T. Se a conversão falhar, lança uma exce</w:t>
-      </w:r>
-      <w:r>
-        <w:rPr>
-          <w:rFonts w:cs="Arial" w:ascii="Arial" w:hAnsi="Arial"/>
-          <w:sz w:val="22"/>
-          <w:szCs w:val="22"/>
-          <w:lang w:val="en-GB"/>
-        </w:rPr>
-        <w:t>p</w:t>
-      </w:r>
-      <w:r>
-        <w:rPr>
-          <w:rFonts w:cs="Arial" w:ascii="Arial" w:hAnsi="Arial"/>
-          <w:sz w:val="22"/>
-          <w:szCs w:val="22"/>
-          <w:lang w:val="en-GB"/>
-        </w:rPr>
-        <w:t>ção do tipo std::invalid_argument.</w:t>
+        <w:t>convert -</w:t>
+      </w:r>
+      <w:r>
+        <w:rPr>
+          <w:rFonts w:cs="Arial" w:ascii="Arial" w:hAnsi="Arial"/>
+          <w:sz w:val="22"/>
+          <w:szCs w:val="22"/>
+          <w:lang w:val="en-GB"/>
+        </w:rPr>
+        <w:t xml:space="preserve"> Esta função converte uma string para um objeto do tipo parametrizado T. Se a conversão falhar, lança uma excepção do tipo std::invalid_argument.</w:t>
       </w:r>
     </w:p>
     <w:p>
@@ -2221,63 +1616,16 @@
           <w:szCs w:val="22"/>
           <w:lang w:val="en-GB"/>
         </w:rPr>
-        <w:t>p</w:t>
-      </w:r>
-      <w:r>
-        <w:rPr>
-          <w:rFonts w:cs="Arial" w:ascii="Arial" w:hAnsi="Arial"/>
-          <w:b/>
-          <w:bCs/>
-          <w:sz w:val="22"/>
-          <w:szCs w:val="22"/>
-          <w:lang w:val="en-GB"/>
-        </w:rPr>
-        <w:t>rint -</w:t>
-      </w:r>
-      <w:r>
-        <w:rPr>
-          <w:rFonts w:cs="Arial" w:ascii="Arial" w:hAnsi="Arial"/>
-          <w:sz w:val="22"/>
-          <w:szCs w:val="22"/>
-          <w:lang w:val="en-GB"/>
-        </w:rPr>
-        <w:t xml:space="preserve"> Esta função escreve os elementos de uma cole</w:t>
-      </w:r>
-      <w:r>
-        <w:rPr>
-          <w:rFonts w:cs="Arial" w:ascii="Arial" w:hAnsi="Arial"/>
-          <w:sz w:val="22"/>
-          <w:szCs w:val="22"/>
-          <w:lang w:val="en-GB"/>
-        </w:rPr>
-        <w:t>c</w:t>
-      </w:r>
-      <w:r>
-        <w:rPr>
-          <w:rFonts w:cs="Arial" w:ascii="Arial" w:hAnsi="Arial"/>
-          <w:sz w:val="22"/>
-          <w:szCs w:val="22"/>
-          <w:lang w:val="en-GB"/>
-        </w:rPr>
-        <w:t xml:space="preserve">ção </w:t>
-      </w:r>
-      <w:r>
-        <w:rPr>
-          <w:rFonts w:cs="Arial" w:ascii="Arial" w:hAnsi="Arial"/>
-          <w:sz w:val="22"/>
-          <w:szCs w:val="22"/>
-          <w:lang w:val="en-GB"/>
-        </w:rPr>
-        <w:t>n</w:t>
-      </w:r>
-      <w:r>
-        <w:rPr>
-          <w:rFonts w:cs="Arial" w:ascii="Arial" w:hAnsi="Arial"/>
-          <w:sz w:val="22"/>
-          <w:szCs w:val="22"/>
-          <w:lang w:val="en-GB"/>
-        </w:rPr>
-        <w:t>uma saída especificada, separando os elementos com um delimitador e termina com outro delimitador.</w:t>
+        <w:t>print -</w:t>
+      </w:r>
+      <w:r>
+        <w:rPr>
+          <w:rFonts w:cs="Arial" w:ascii="Arial" w:hAnsi="Arial"/>
+          <w:sz w:val="22"/>
+          <w:szCs w:val="22"/>
+          <w:lang w:val="en-GB"/>
+        </w:rPr>
+        <w:t xml:space="preserve"> Esta função escreve os elementos de uma colecção numa saída especificada, separando os elementos com um delimitador e termina com outro delimitador.</w:t>
       </w:r>
     </w:p>
     <w:p>
@@ -2325,56 +1673,16 @@
           <w:szCs w:val="22"/>
           <w:lang w:val="en-GB"/>
         </w:rPr>
-        <w:t>print (</w:t>
-      </w:r>
-      <w:r>
-        <w:rPr>
-          <w:rFonts w:cs="Arial" w:ascii="Arial" w:hAnsi="Arial"/>
-          <w:b/>
-          <w:bCs/>
-          <w:sz w:val="22"/>
-          <w:szCs w:val="22"/>
-          <w:lang w:val="en-GB"/>
-        </w:rPr>
-        <w:t>overload</w:t>
-      </w:r>
-      <w:r>
-        <w:rPr>
-          <w:rFonts w:cs="Arial" w:ascii="Arial" w:hAnsi="Arial"/>
-          <w:b/>
-          <w:bCs/>
-          <w:sz w:val="22"/>
-          <w:szCs w:val="22"/>
-          <w:lang w:val="en-GB"/>
-        </w:rPr>
-        <w:t xml:space="preserve"> para escrever na std::cout) -</w:t>
-      </w:r>
-      <w:r>
-        <w:rPr>
-          <w:rFonts w:cs="Arial" w:ascii="Arial" w:hAnsi="Arial"/>
-          <w:sz w:val="22"/>
-          <w:szCs w:val="22"/>
-          <w:lang w:val="en-GB"/>
-        </w:rPr>
-        <w:t xml:space="preserve"> Esta função </w:t>
-      </w:r>
-      <w:r>
-        <w:rPr>
-          <w:rFonts w:cs="Arial" w:ascii="Arial" w:hAnsi="Arial"/>
-          <w:sz w:val="22"/>
-          <w:szCs w:val="22"/>
-          <w:lang w:val="en-GB"/>
-        </w:rPr>
-        <w:t>overloaded</w:t>
-      </w:r>
-      <w:r>
-        <w:rPr>
-          <w:rFonts w:cs="Arial" w:ascii="Arial" w:hAnsi="Arial"/>
-          <w:sz w:val="22"/>
-          <w:szCs w:val="22"/>
-          <w:lang w:val="en-GB"/>
-        </w:rPr>
-        <w:t xml:space="preserve"> escreve os elementos de uma coleção na saída padrão, utilizando os delimitadores especificados.</w:t>
+        <w:t>print (overload para escrever na std::cout) -</w:t>
+      </w:r>
+      <w:r>
+        <w:rPr>
+          <w:rFonts w:cs="Arial" w:ascii="Arial" w:hAnsi="Arial"/>
+          <w:sz w:val="22"/>
+          <w:szCs w:val="22"/>
+          <w:lang w:val="en-GB"/>
+        </w:rPr>
+        <w:t xml:space="preserve"> Esta função overloaded escreve os elementos de uma coleção na saída padrão, utilizando os delimitadores especificados.</w:t>
       </w:r>
     </w:p>
     <w:p>
@@ -2422,18 +1730,7 @@
           <w:szCs w:val="22"/>
           <w:lang w:val="en-GB"/>
         </w:rPr>
-        <w:t>f</w:t>
-      </w:r>
-      <w:r>
-        <w:rPr>
-          <w:rFonts w:cs="Arial" w:ascii="Arial" w:hAnsi="Arial"/>
-          <w:b/>
-          <w:bCs/>
-          <w:sz w:val="22"/>
-          <w:szCs w:val="22"/>
-          <w:lang w:val="en-GB"/>
-        </w:rPr>
-        <w:t>ind_index -</w:t>
+        <w:t>find_index -</w:t>
       </w:r>
       <w:r>
         <w:rPr>
@@ -2499,25 +1796,7 @@
           <w:szCs w:val="22"/>
           <w:lang w:val="en-GB"/>
         </w:rPr>
-        <w:t xml:space="preserve"> Esta função verifica se um item está presente </w:t>
-      </w:r>
-      <w:r>
-        <w:rPr>
-          <w:rFonts w:cs="Arial" w:ascii="Arial" w:hAnsi="Arial"/>
-          <w:sz w:val="22"/>
-          <w:szCs w:val="22"/>
-          <w:lang w:val="en-GB"/>
-        </w:rPr>
-        <w:t>n</w:t>
-      </w:r>
-      <w:r>
-        <w:rPr>
-          <w:rFonts w:cs="Arial" w:ascii="Arial" w:hAnsi="Arial"/>
-          <w:sz w:val="22"/>
-          <w:szCs w:val="22"/>
-          <w:lang w:val="en-GB"/>
-        </w:rPr>
-        <w:t>uma coleção, retorna verdadeiro se estiver e falso caso contrário.</w:t>
+        <w:t xml:space="preserve"> Esta função verifica se um item está presente numa coleção, retorna verdadeiro se estiver e falso caso contrário.</w:t>
       </w:r>
     </w:p>
     <w:p>
@@ -2574,25 +1853,7 @@
           <w:szCs w:val="22"/>
           <w:lang w:val="en-GB"/>
         </w:rPr>
-        <w:t xml:space="preserve"> Esta função verifica se um item está presente </w:t>
-      </w:r>
-      <w:r>
-        <w:rPr>
-          <w:rFonts w:cs="Arial" w:ascii="Arial" w:hAnsi="Arial"/>
-          <w:sz w:val="22"/>
-          <w:szCs w:val="22"/>
-          <w:lang w:val="en-GB"/>
-        </w:rPr>
-        <w:t>n</w:t>
-      </w:r>
-      <w:r>
-        <w:rPr>
-          <w:rFonts w:cs="Arial" w:ascii="Arial" w:hAnsi="Arial"/>
-          <w:sz w:val="22"/>
-          <w:szCs w:val="22"/>
-          <w:lang w:val="en-GB"/>
-        </w:rPr>
-        <w:t>uma lista de inicialização, retorna verdadeiro se estiver e falso caso contrário.</w:t>
+        <w:t xml:space="preserve"> Esta função verifica se um item está presente numa lista de inicialização, retorna verdadeiro se estiver e falso caso contrário.</w:t>
       </w:r>
     </w:p>
     <w:p>
@@ -2621,6 +1882,7 @@
     <w:p>
       <w:pPr>
         <w:pStyle w:val="Normal"/>
+        <w:spacing w:before="0" w:after="0"/>
         <w:jc w:val="both"/>
         <w:rPr>
           <w:rFonts w:ascii="Arial" w:hAnsi="Arial" w:cs="Arial"/>
@@ -2672,25 +1934,7 @@
           <w:szCs w:val="22"/>
           <w:lang w:val="en-GB"/>
         </w:rPr>
-        <w:t xml:space="preserve"> Esta função verifica se uma chave está presente </w:t>
-      </w:r>
-      <w:r>
-        <w:rPr>
-          <w:rFonts w:cs="Arial" w:ascii="Arial" w:hAnsi="Arial"/>
-          <w:sz w:val="22"/>
-          <w:szCs w:val="22"/>
-          <w:lang w:val="en-GB"/>
-        </w:rPr>
-        <w:t>n</w:t>
-      </w:r>
-      <w:r>
-        <w:rPr>
-          <w:rFonts w:cs="Arial" w:ascii="Arial" w:hAnsi="Arial"/>
-          <w:sz w:val="22"/>
-          <w:szCs w:val="22"/>
-          <w:lang w:val="en-GB"/>
-        </w:rPr>
-        <w:t>um mapa, retorna verdadeiro se estiver e falso caso contrário.</w:t>
+        <w:t xml:space="preserve"> Esta função verifica se uma chave está presente num mapa, retorna verdadeiro se estiver e falso caso contrário.</w:t>
       </w:r>
     </w:p>
     <w:p>
@@ -2747,25 +1991,7 @@
           <w:szCs w:val="22"/>
           <w:lang w:val="en-GB"/>
         </w:rPr>
-        <w:t xml:space="preserve"> Esta função verifica se uma chave está presente </w:t>
-      </w:r>
-      <w:r>
-        <w:rPr>
-          <w:rFonts w:cs="Arial" w:ascii="Arial" w:hAnsi="Arial"/>
-          <w:sz w:val="22"/>
-          <w:szCs w:val="22"/>
-          <w:lang w:val="en-GB"/>
-        </w:rPr>
-        <w:t>n</w:t>
-      </w:r>
-      <w:r>
-        <w:rPr>
-          <w:rFonts w:cs="Arial" w:ascii="Arial" w:hAnsi="Arial"/>
-          <w:sz w:val="22"/>
-          <w:szCs w:val="22"/>
-          <w:lang w:val="en-GB"/>
-        </w:rPr>
-        <w:t>um mapa não ordenado, retorna verdadeiro se estiver e falso caso contrário.</w:t>
+        <w:t xml:space="preserve"> Esta função verifica se uma chave está presente num mapa não ordenado, retorna verdadeiro se estiver e falso caso contrário.</w:t>
       </w:r>
       <w:r>
         <w:br w:type="page"/>
@@ -2805,13 +2031,7 @@
         <w:rPr>
           <w:lang w:val="en-GB"/>
         </w:rPr>
-        <w:t>Biblioteca EASY_</w:t>
-      </w:r>
-      <w:r>
-        <w:rPr>
-          <w:lang w:val="en-GB"/>
-        </w:rPr>
-        <w:t>TEXT</w:t>
+        <w:t>Biblioteca EASY_TEXT</w:t>
       </w:r>
     </w:p>
     <w:p>
@@ -6109,31 +5329,13 @@
       <w:r>
         <w:rPr>
           <w:rFonts w:cs="Arial"/>
+          <w:b w:val="false"/>
+          <w:bCs w:val="false"/>
           <w:lang w:val="en-GB"/>
         </w:rPr>
       </w:r>
       <w:r>
         <w:br w:type="page"/>
-      </w:r>
-    </w:p>
-    <w:p>
-      <w:pPr>
-        <w:pStyle w:val="Normal"/>
-        <w:spacing w:before="0" w:after="0"/>
-        <w:rPr>
-          <w:rFonts w:ascii="Arial" w:hAnsi="Arial" w:cs="Arial"/>
-          <w:sz w:val="22"/>
-          <w:szCs w:val="22"/>
-          <w:lang w:val="en-GB"/>
-        </w:rPr>
-      </w:pPr>
-      <w:r>
-        <w:rPr>
-          <w:rFonts w:cs="Arial" w:ascii="Arial" w:hAnsi="Arial"/>
-          <w:sz w:val="22"/>
-          <w:szCs w:val="22"/>
-          <w:lang w:val="en-GB"/>
-        </w:rPr>
       </w:r>
     </w:p>
     <w:p>
@@ -6142,8 +5344,1245 @@
         <w:jc w:val="center"/>
         <w:rPr/>
       </w:pPr>
-      <w:bookmarkStart w:id="8" w:name="__RefHeading___Toc511_2479917017"/>
+      <w:bookmarkStart w:id="8" w:name="__RefHeading___Toc524_1642213040"/>
       <w:bookmarkEnd w:id="8"/>
+      <w:r>
+        <w:rPr/>
+        <w:t>Gestão de viaturas</w:t>
+      </w:r>
+    </w:p>
+    <w:p>
+      <w:pPr>
+        <w:pStyle w:val="Normal"/>
+        <w:jc w:val="left"/>
+        <w:rPr>
+          <w:rFonts w:ascii="Arial" w:hAnsi="Arial"/>
+          <w:sz w:val="22"/>
+          <w:szCs w:val="22"/>
+        </w:rPr>
+      </w:pPr>
+      <w:r>
+        <w:rPr>
+          <w:rFonts w:ascii="Arial" w:hAnsi="Arial"/>
+          <w:sz w:val="22"/>
+          <w:szCs w:val="22"/>
+        </w:rPr>
+        <w:t>Este programa em C++ permite gerir um catálogo/stand de viaturas. O programa oferece funcionalidades como listar o catálogo, pesquisar por determinados campos, eliminar um registo do catálogo e guardar o catálogo num ficheiro.</w:t>
+      </w:r>
+    </w:p>
+    <w:p>
+      <w:pPr>
+        <w:pStyle w:val="Normal"/>
+        <w:jc w:val="left"/>
+        <w:rPr>
+          <w:rFonts w:ascii="Arial" w:hAnsi="Arial"/>
+          <w:sz w:val="22"/>
+          <w:szCs w:val="22"/>
+        </w:rPr>
+      </w:pPr>
+      <w:r>
+        <w:rPr>
+          <w:rFonts w:ascii="Arial" w:hAnsi="Arial"/>
+          <w:sz w:val="22"/>
+          <w:szCs w:val="22"/>
+        </w:rPr>
+      </w:r>
+    </w:p>
+    <w:p>
+      <w:pPr>
+        <w:pStyle w:val="Normal"/>
+        <w:jc w:val="left"/>
+        <w:rPr>
+          <w:rFonts w:ascii="Arial" w:hAnsi="Arial"/>
+          <w:sz w:val="22"/>
+          <w:szCs w:val="22"/>
+        </w:rPr>
+      </w:pPr>
+      <w:r>
+        <w:rPr>
+          <w:rFonts w:ascii="Arial" w:hAnsi="Arial"/>
+          <w:sz w:val="22"/>
+          <w:szCs w:val="22"/>
+        </w:rPr>
+      </w:r>
+    </w:p>
+    <w:p>
+      <w:pPr>
+        <w:pStyle w:val="Normal"/>
+        <w:jc w:val="center"/>
+        <w:rPr>
+          <w:rFonts w:ascii="Arial" w:hAnsi="Arial"/>
+          <w:b/>
+          <w:bCs/>
+          <w:sz w:val="22"/>
+          <w:szCs w:val="22"/>
+        </w:rPr>
+      </w:pPr>
+      <w:r>
+        <w:rPr>
+          <w:rFonts w:ascii="Arial" w:hAnsi="Arial"/>
+          <w:b/>
+          <w:bCs/>
+          <w:sz w:val="22"/>
+          <w:szCs w:val="22"/>
+        </w:rPr>
+        <w:t>Utilização do Programa</w:t>
+      </w:r>
+    </w:p>
+    <w:p>
+      <w:pPr>
+        <w:pStyle w:val="Normal"/>
+        <w:jc w:val="center"/>
+        <w:rPr>
+          <w:rFonts w:ascii="Arial" w:hAnsi="Arial"/>
+          <w:b/>
+          <w:bCs/>
+          <w:sz w:val="22"/>
+          <w:szCs w:val="22"/>
+        </w:rPr>
+      </w:pPr>
+      <w:r>
+        <w:rPr>
+          <w:rFonts w:ascii="Arial" w:hAnsi="Arial"/>
+          <w:b/>
+          <w:bCs/>
+          <w:sz w:val="22"/>
+          <w:szCs w:val="22"/>
+        </w:rPr>
+      </w:r>
+    </w:p>
+    <w:p>
+      <w:pPr>
+        <w:pStyle w:val="Normal"/>
+        <w:numPr>
+          <w:ilvl w:val="0"/>
+          <w:numId w:val="1"/>
+        </w:numPr>
+        <w:jc w:val="left"/>
+        <w:rPr>
+          <w:rFonts w:ascii="Arial" w:hAnsi="Arial"/>
+          <w:sz w:val="22"/>
+          <w:szCs w:val="22"/>
+        </w:rPr>
+      </w:pPr>
+      <w:r>
+        <w:rPr>
+          <w:rFonts w:ascii="Arial" w:hAnsi="Arial"/>
+          <w:b/>
+          <w:bCs/>
+          <w:sz w:val="22"/>
+          <w:szCs w:val="22"/>
+        </w:rPr>
+        <w:t>Classe Viatura</w:t>
+      </w:r>
+    </w:p>
+    <w:p>
+      <w:pPr>
+        <w:pStyle w:val="Normal"/>
+        <w:jc w:val="left"/>
+        <w:rPr>
+          <w:rFonts w:ascii="Arial" w:hAnsi="Arial"/>
+          <w:sz w:val="22"/>
+          <w:szCs w:val="22"/>
+        </w:rPr>
+      </w:pPr>
+      <w:r>
+        <w:rPr>
+          <w:rFonts w:ascii="Arial" w:hAnsi="Arial"/>
+          <w:sz w:val="22"/>
+          <w:szCs w:val="22"/>
+        </w:rPr>
+      </w:r>
+    </w:p>
+    <w:p>
+      <w:pPr>
+        <w:pStyle w:val="Normal"/>
+        <w:jc w:val="left"/>
+        <w:rPr>
+          <w:rFonts w:ascii="Arial" w:hAnsi="Arial"/>
+          <w:sz w:val="22"/>
+          <w:szCs w:val="22"/>
+        </w:rPr>
+      </w:pPr>
+      <w:r>
+        <w:rPr>
+          <w:rFonts w:ascii="Arial" w:hAnsi="Arial"/>
+          <w:sz w:val="22"/>
+          <w:szCs w:val="22"/>
+        </w:rPr>
+        <w:t>A classe Viatura representa uma viatura com os seguintes atributos:</w:t>
+      </w:r>
+    </w:p>
+    <w:p>
+      <w:pPr>
+        <w:pStyle w:val="Normal"/>
+        <w:jc w:val="left"/>
+        <w:rPr>
+          <w:rFonts w:ascii="Arial" w:hAnsi="Arial"/>
+          <w:sz w:val="22"/>
+          <w:szCs w:val="22"/>
+        </w:rPr>
+      </w:pPr>
+      <w:r>
+        <w:rPr>
+          <w:rFonts w:ascii="Arial" w:hAnsi="Arial"/>
+          <w:sz w:val="22"/>
+          <w:szCs w:val="22"/>
+        </w:rPr>
+      </w:r>
+    </w:p>
+    <w:p>
+      <w:pPr>
+        <w:pStyle w:val="Normal"/>
+        <w:jc w:val="left"/>
+        <w:rPr>
+          <w:rFonts w:ascii="Arial" w:hAnsi="Arial"/>
+          <w:b/>
+          <w:bCs/>
+          <w:sz w:val="22"/>
+          <w:szCs w:val="22"/>
+        </w:rPr>
+      </w:pPr>
+      <w:r>
+        <w:rPr>
+          <w:rFonts w:ascii="Arial" w:hAnsi="Arial"/>
+          <w:b/>
+          <w:bCs/>
+          <w:sz w:val="22"/>
+          <w:szCs w:val="22"/>
+        </w:rPr>
+        <w:t xml:space="preserve">    </w:t>
+      </w:r>
+      <w:r>
+        <w:rPr>
+          <w:rFonts w:ascii="Arial" w:hAnsi="Arial"/>
+          <w:b/>
+          <w:bCs/>
+          <w:sz w:val="22"/>
+          <w:szCs w:val="22"/>
+        </w:rPr>
+        <w:t>- Matrícula</w:t>
+      </w:r>
+    </w:p>
+    <w:p>
+      <w:pPr>
+        <w:pStyle w:val="Normal"/>
+        <w:jc w:val="left"/>
+        <w:rPr>
+          <w:rFonts w:ascii="Arial" w:hAnsi="Arial"/>
+          <w:b/>
+          <w:bCs/>
+          <w:sz w:val="22"/>
+          <w:szCs w:val="22"/>
+        </w:rPr>
+      </w:pPr>
+      <w:r>
+        <w:rPr>
+          <w:rFonts w:ascii="Arial" w:hAnsi="Arial"/>
+          <w:b/>
+          <w:bCs/>
+          <w:sz w:val="22"/>
+          <w:szCs w:val="22"/>
+        </w:rPr>
+        <w:t xml:space="preserve">    </w:t>
+      </w:r>
+      <w:r>
+        <w:rPr>
+          <w:rFonts w:ascii="Arial" w:hAnsi="Arial"/>
+          <w:b/>
+          <w:bCs/>
+          <w:sz w:val="22"/>
+          <w:szCs w:val="22"/>
+        </w:rPr>
+        <w:t>- Marca</w:t>
+      </w:r>
+    </w:p>
+    <w:p>
+      <w:pPr>
+        <w:pStyle w:val="Normal"/>
+        <w:jc w:val="left"/>
+        <w:rPr>
+          <w:rFonts w:ascii="Arial" w:hAnsi="Arial"/>
+          <w:b/>
+          <w:bCs/>
+          <w:sz w:val="22"/>
+          <w:szCs w:val="22"/>
+        </w:rPr>
+      </w:pPr>
+      <w:r>
+        <w:rPr>
+          <w:rFonts w:ascii="Arial" w:hAnsi="Arial"/>
+          <w:b/>
+          <w:bCs/>
+          <w:sz w:val="22"/>
+          <w:szCs w:val="22"/>
+        </w:rPr>
+        <w:t xml:space="preserve">    </w:t>
+      </w:r>
+      <w:r>
+        <w:rPr>
+          <w:rFonts w:ascii="Arial" w:hAnsi="Arial"/>
+          <w:b/>
+          <w:bCs/>
+          <w:sz w:val="22"/>
+          <w:szCs w:val="22"/>
+        </w:rPr>
+        <w:t>- Modelo</w:t>
+      </w:r>
+    </w:p>
+    <w:p>
+      <w:pPr>
+        <w:pStyle w:val="Normal"/>
+        <w:jc w:val="left"/>
+        <w:rPr>
+          <w:rFonts w:ascii="Arial" w:hAnsi="Arial"/>
+          <w:b/>
+          <w:bCs/>
+          <w:sz w:val="22"/>
+          <w:szCs w:val="22"/>
+        </w:rPr>
+      </w:pPr>
+      <w:r>
+        <w:rPr>
+          <w:rFonts w:ascii="Arial" w:hAnsi="Arial"/>
+          <w:b/>
+          <w:bCs/>
+          <w:sz w:val="22"/>
+          <w:szCs w:val="22"/>
+        </w:rPr>
+        <w:t xml:space="preserve">    </w:t>
+      </w:r>
+      <w:r>
+        <w:rPr>
+          <w:rFonts w:ascii="Arial" w:hAnsi="Arial"/>
+          <w:b/>
+          <w:bCs/>
+          <w:sz w:val="22"/>
+          <w:szCs w:val="22"/>
+        </w:rPr>
+        <w:t>- Data</w:t>
+      </w:r>
+    </w:p>
+    <w:p>
+      <w:pPr>
+        <w:pStyle w:val="Normal"/>
+        <w:jc w:val="left"/>
+        <w:rPr>
+          <w:rFonts w:ascii="Arial" w:hAnsi="Arial"/>
+          <w:sz w:val="22"/>
+          <w:szCs w:val="22"/>
+        </w:rPr>
+      </w:pPr>
+      <w:r>
+        <w:rPr>
+          <w:rFonts w:ascii="Arial" w:hAnsi="Arial"/>
+          <w:sz w:val="22"/>
+          <w:szCs w:val="22"/>
+        </w:rPr>
+      </w:r>
+    </w:p>
+    <w:p>
+      <w:pPr>
+        <w:pStyle w:val="Normal"/>
+        <w:jc w:val="left"/>
+        <w:rPr>
+          <w:rFonts w:ascii="Arial" w:hAnsi="Arial"/>
+          <w:sz w:val="22"/>
+          <w:szCs w:val="22"/>
+        </w:rPr>
+      </w:pPr>
+      <w:r>
+        <w:rPr>
+          <w:rFonts w:ascii="Arial" w:hAnsi="Arial"/>
+          <w:sz w:val="22"/>
+          <w:szCs w:val="22"/>
+        </w:rPr>
+      </w:r>
+    </w:p>
+    <w:p>
+      <w:pPr>
+        <w:pStyle w:val="Normal"/>
+        <w:numPr>
+          <w:ilvl w:val="0"/>
+          <w:numId w:val="2"/>
+        </w:numPr>
+        <w:jc w:val="left"/>
+        <w:rPr>
+          <w:rFonts w:ascii="Arial" w:hAnsi="Arial"/>
+          <w:sz w:val="22"/>
+          <w:szCs w:val="22"/>
+        </w:rPr>
+      </w:pPr>
+      <w:r>
+        <w:rPr>
+          <w:rFonts w:ascii="Arial" w:hAnsi="Arial"/>
+          <w:b/>
+          <w:bCs/>
+          <w:sz w:val="22"/>
+          <w:szCs w:val="22"/>
+        </w:rPr>
+        <w:t>Constructores</w:t>
+      </w:r>
+    </w:p>
+    <w:p>
+      <w:pPr>
+        <w:pStyle w:val="Normal"/>
+        <w:jc w:val="left"/>
+        <w:rPr>
+          <w:rFonts w:ascii="Arial" w:hAnsi="Arial"/>
+          <w:sz w:val="22"/>
+          <w:szCs w:val="22"/>
+        </w:rPr>
+      </w:pPr>
+      <w:r>
+        <w:rPr>
+          <w:rFonts w:ascii="Arial" w:hAnsi="Arial"/>
+          <w:sz w:val="22"/>
+          <w:szCs w:val="22"/>
+        </w:rPr>
+      </w:r>
+    </w:p>
+    <w:p>
+      <w:pPr>
+        <w:pStyle w:val="Normal"/>
+        <w:widowControl w:val="false"/>
+        <w:suppressAutoHyphens w:val="true"/>
+        <w:bidi w:val="0"/>
+        <w:spacing w:before="0" w:after="0"/>
+        <w:ind w:firstLine="283" w:left="0" w:right="0"/>
+        <w:jc w:val="left"/>
+        <w:rPr>
+          <w:rFonts w:ascii="Arial" w:hAnsi="Arial"/>
+          <w:sz w:val="22"/>
+          <w:szCs w:val="22"/>
+        </w:rPr>
+      </w:pPr>
+      <w:r>
+        <w:rPr>
+          <w:rFonts w:ascii="Arial" w:hAnsi="Arial"/>
+          <w:b/>
+          <w:bCs/>
+          <w:sz w:val="22"/>
+          <w:szCs w:val="22"/>
+        </w:rPr>
+        <w:t xml:space="preserve">Viatura(const string&amp; matricula, const string&amp; marca, const string&amp; modelo, const string&amp; data) - </w:t>
+      </w:r>
+      <w:r>
+        <w:rPr>
+          <w:rFonts w:ascii="Arial" w:hAnsi="Arial"/>
+          <w:sz w:val="22"/>
+          <w:szCs w:val="22"/>
+        </w:rPr>
+        <w:t>Cria um objeto Viatura com os atributos fornecidos.</w:t>
+      </w:r>
+    </w:p>
+    <w:p>
+      <w:pPr>
+        <w:pStyle w:val="Normal"/>
+        <w:widowControl w:val="false"/>
+        <w:suppressAutoHyphens w:val="true"/>
+        <w:bidi w:val="0"/>
+        <w:spacing w:before="0" w:after="0"/>
+        <w:ind w:firstLine="283" w:left="0" w:right="0"/>
+        <w:jc w:val="left"/>
+        <w:rPr>
+          <w:rFonts w:ascii="Arial" w:hAnsi="Arial"/>
+          <w:sz w:val="22"/>
+          <w:szCs w:val="22"/>
+        </w:rPr>
+      </w:pPr>
+      <w:r>
+        <w:rPr>
+          <w:rFonts w:ascii="Arial" w:hAnsi="Arial"/>
+          <w:b/>
+          <w:bCs/>
+          <w:sz w:val="22"/>
+          <w:szCs w:val="22"/>
+        </w:rPr>
+        <w:t>Viatura(const string&amp; matricula, const string&amp; marca, const string&amp; modelo) -</w:t>
+      </w:r>
+      <w:r>
+        <w:rPr>
+          <w:rFonts w:ascii="Arial" w:hAnsi="Arial"/>
+          <w:sz w:val="22"/>
+          <w:szCs w:val="22"/>
+        </w:rPr>
+        <w:t xml:space="preserve"> Construtor alternativo que utiliza uma data predefinida.</w:t>
+      </w:r>
+    </w:p>
+    <w:p>
+      <w:pPr>
+        <w:pStyle w:val="Normal"/>
+        <w:jc w:val="left"/>
+        <w:rPr>
+          <w:rFonts w:ascii="Arial" w:hAnsi="Arial"/>
+          <w:sz w:val="22"/>
+          <w:szCs w:val="22"/>
+        </w:rPr>
+      </w:pPr>
+      <w:r>
+        <w:rPr>
+          <w:rFonts w:ascii="Arial" w:hAnsi="Arial"/>
+          <w:sz w:val="22"/>
+          <w:szCs w:val="22"/>
+        </w:rPr>
+      </w:r>
+    </w:p>
+    <w:p>
+      <w:pPr>
+        <w:pStyle w:val="Normal"/>
+        <w:jc w:val="left"/>
+        <w:rPr>
+          <w:rFonts w:ascii="Arial" w:hAnsi="Arial"/>
+          <w:sz w:val="22"/>
+          <w:szCs w:val="22"/>
+        </w:rPr>
+      </w:pPr>
+      <w:r>
+        <w:rPr>
+          <w:rFonts w:ascii="Arial" w:hAnsi="Arial"/>
+          <w:sz w:val="22"/>
+          <w:szCs w:val="22"/>
+        </w:rPr>
+      </w:r>
+    </w:p>
+    <w:p>
+      <w:pPr>
+        <w:pStyle w:val="Normal"/>
+        <w:numPr>
+          <w:ilvl w:val="0"/>
+          <w:numId w:val="3"/>
+        </w:numPr>
+        <w:jc w:val="left"/>
+        <w:rPr>
+          <w:rFonts w:ascii="Arial" w:hAnsi="Arial"/>
+          <w:sz w:val="22"/>
+          <w:szCs w:val="22"/>
+        </w:rPr>
+      </w:pPr>
+      <w:r>
+        <w:rPr>
+          <w:rFonts w:ascii="Arial" w:hAnsi="Arial"/>
+          <w:b/>
+          <w:bCs/>
+          <w:sz w:val="22"/>
+          <w:szCs w:val="22"/>
+        </w:rPr>
+        <w:t>Métodos Estáticos</w:t>
+      </w:r>
+    </w:p>
+    <w:p>
+      <w:pPr>
+        <w:pStyle w:val="Normal"/>
+        <w:jc w:val="left"/>
+        <w:rPr>
+          <w:rFonts w:ascii="Arial" w:hAnsi="Arial"/>
+          <w:sz w:val="22"/>
+          <w:szCs w:val="22"/>
+        </w:rPr>
+      </w:pPr>
+      <w:r>
+        <w:rPr>
+          <w:rFonts w:ascii="Arial" w:hAnsi="Arial"/>
+          <w:sz w:val="22"/>
+          <w:szCs w:val="22"/>
+        </w:rPr>
+      </w:r>
+    </w:p>
+    <w:p>
+      <w:pPr>
+        <w:pStyle w:val="Normal"/>
+        <w:widowControl w:val="false"/>
+        <w:suppressAutoHyphens w:val="true"/>
+        <w:bidi w:val="0"/>
+        <w:spacing w:before="0" w:after="0"/>
+        <w:ind w:firstLine="283" w:left="0" w:right="0"/>
+        <w:jc w:val="left"/>
+        <w:rPr>
+          <w:rFonts w:ascii="Arial" w:hAnsi="Arial"/>
+          <w:sz w:val="22"/>
+          <w:szCs w:val="22"/>
+        </w:rPr>
+      </w:pPr>
+      <w:r>
+        <w:rPr>
+          <w:rFonts w:ascii="Arial" w:hAnsi="Arial"/>
+          <w:b/>
+          <w:bCs/>
+          <w:sz w:val="22"/>
+          <w:szCs w:val="22"/>
+        </w:rPr>
+        <w:t>from_csv(const string&amp; viat_csv) -</w:t>
+      </w:r>
+      <w:r>
+        <w:rPr>
+          <w:rFonts w:ascii="Arial" w:hAnsi="Arial"/>
+          <w:sz w:val="22"/>
+          <w:szCs w:val="22"/>
+        </w:rPr>
+        <w:t xml:space="preserve"> Converte uma string CSV numa instância de Viatura.</w:t>
+      </w:r>
+    </w:p>
+    <w:p>
+      <w:pPr>
+        <w:pStyle w:val="Normal"/>
+        <w:widowControl w:val="false"/>
+        <w:suppressAutoHyphens w:val="true"/>
+        <w:bidi w:val="0"/>
+        <w:spacing w:before="0" w:after="0"/>
+        <w:ind w:firstLine="283" w:left="0" w:right="0"/>
+        <w:jc w:val="left"/>
+        <w:rPr>
+          <w:rFonts w:ascii="Arial" w:hAnsi="Arial"/>
+          <w:sz w:val="22"/>
+          <w:szCs w:val="22"/>
+        </w:rPr>
+      </w:pPr>
+      <w:r>
+        <w:rPr>
+          <w:rFonts w:ascii="Arial" w:hAnsi="Arial"/>
+          <w:b/>
+          <w:bCs/>
+          <w:sz w:val="22"/>
+          <w:szCs w:val="22"/>
+        </w:rPr>
+        <w:t xml:space="preserve">to_csv() - </w:t>
+      </w:r>
+      <w:r>
+        <w:rPr>
+          <w:rFonts w:ascii="Arial" w:hAnsi="Arial"/>
+          <w:sz w:val="22"/>
+          <w:szCs w:val="22"/>
+        </w:rPr>
+        <w:t>Converte a Viatura numa string CSV.</w:t>
+      </w:r>
+    </w:p>
+    <w:p>
+      <w:pPr>
+        <w:pStyle w:val="Normal"/>
+        <w:widowControl w:val="false"/>
+        <w:suppressAutoHyphens w:val="true"/>
+        <w:bidi w:val="0"/>
+        <w:spacing w:before="0" w:after="0"/>
+        <w:ind w:firstLine="283" w:left="0" w:right="0"/>
+        <w:jc w:val="left"/>
+        <w:rPr>
+          <w:rFonts w:ascii="Arial" w:hAnsi="Arial"/>
+          <w:sz w:val="22"/>
+          <w:szCs w:val="22"/>
+        </w:rPr>
+      </w:pPr>
+      <w:r>
+        <w:rPr>
+          <w:rFonts w:ascii="Arial" w:hAnsi="Arial"/>
+          <w:b/>
+          <w:bCs/>
+          <w:sz w:val="22"/>
+          <w:szCs w:val="22"/>
+        </w:rPr>
+        <w:t xml:space="preserve">Mostra() - </w:t>
+      </w:r>
+      <w:r>
+        <w:rPr>
+          <w:rFonts w:ascii="Arial" w:hAnsi="Arial"/>
+          <w:sz w:val="22"/>
+          <w:szCs w:val="22"/>
+        </w:rPr>
+        <w:t>Mostra os detalhes da viatura.</w:t>
+      </w:r>
+    </w:p>
+    <w:p>
+      <w:pPr>
+        <w:pStyle w:val="Normal"/>
+        <w:jc w:val="left"/>
+        <w:rPr>
+          <w:rFonts w:ascii="Arial" w:hAnsi="Arial"/>
+          <w:sz w:val="22"/>
+          <w:szCs w:val="22"/>
+        </w:rPr>
+      </w:pPr>
+      <w:r>
+        <w:rPr>
+          <w:rFonts w:ascii="Arial" w:hAnsi="Arial"/>
+          <w:sz w:val="22"/>
+          <w:szCs w:val="22"/>
+        </w:rPr>
+      </w:r>
+    </w:p>
+    <w:p>
+      <w:pPr>
+        <w:pStyle w:val="Normal"/>
+        <w:jc w:val="left"/>
+        <w:rPr>
+          <w:rFonts w:ascii="Arial" w:hAnsi="Arial"/>
+          <w:sz w:val="22"/>
+          <w:szCs w:val="22"/>
+        </w:rPr>
+      </w:pPr>
+      <w:r>
+        <w:rPr>
+          <w:rFonts w:ascii="Arial" w:hAnsi="Arial"/>
+          <w:sz w:val="22"/>
+          <w:szCs w:val="22"/>
+        </w:rPr>
+      </w:r>
+    </w:p>
+    <w:p>
+      <w:pPr>
+        <w:pStyle w:val="Normal"/>
+        <w:numPr>
+          <w:ilvl w:val="0"/>
+          <w:numId w:val="4"/>
+        </w:numPr>
+        <w:jc w:val="left"/>
+        <w:rPr/>
+      </w:pPr>
+      <w:r>
+        <w:rPr>
+          <w:rFonts w:ascii="Arial" w:hAnsi="Arial"/>
+          <w:b/>
+          <w:bCs/>
+          <w:sz w:val="22"/>
+          <w:szCs w:val="22"/>
+        </w:rPr>
+        <w:t>Validação de Dados</w:t>
+      </w:r>
+    </w:p>
+    <w:p>
+      <w:pPr>
+        <w:pStyle w:val="Normal"/>
+        <w:jc w:val="left"/>
+        <w:rPr>
+          <w:rFonts w:ascii="Arial" w:hAnsi="Arial"/>
+          <w:sz w:val="22"/>
+          <w:szCs w:val="22"/>
+        </w:rPr>
+      </w:pPr>
+      <w:r>
+        <w:rPr>
+          <w:rFonts w:ascii="Arial" w:hAnsi="Arial"/>
+          <w:sz w:val="22"/>
+          <w:szCs w:val="22"/>
+        </w:rPr>
+      </w:r>
+    </w:p>
+    <w:p>
+      <w:pPr>
+        <w:pStyle w:val="Normal"/>
+        <w:jc w:val="left"/>
+        <w:rPr>
+          <w:rFonts w:ascii="Arial" w:hAnsi="Arial"/>
+          <w:sz w:val="22"/>
+          <w:szCs w:val="22"/>
+        </w:rPr>
+      </w:pPr>
+      <w:r>
+        <w:rPr>
+          <w:rFonts w:ascii="Arial" w:hAnsi="Arial"/>
+          <w:sz w:val="22"/>
+          <w:szCs w:val="22"/>
+        </w:rPr>
+        <w:t>A classe inclui métodos para validar a matrícula, data, marca e modelo.</w:t>
+      </w:r>
+    </w:p>
+    <w:p>
+      <w:pPr>
+        <w:pStyle w:val="Normal"/>
+        <w:jc w:val="left"/>
+        <w:rPr>
+          <w:rFonts w:ascii="Arial" w:hAnsi="Arial"/>
+          <w:sz w:val="22"/>
+          <w:szCs w:val="22"/>
+        </w:rPr>
+      </w:pPr>
+      <w:r>
+        <w:rPr>
+          <w:rFonts w:ascii="Arial" w:hAnsi="Arial"/>
+          <w:sz w:val="22"/>
+          <w:szCs w:val="22"/>
+        </w:rPr>
+        <w:t>Função Principal (main())</w:t>
+      </w:r>
+    </w:p>
+    <w:p>
+      <w:pPr>
+        <w:pStyle w:val="Normal"/>
+        <w:jc w:val="left"/>
+        <w:rPr>
+          <w:rFonts w:ascii="Arial" w:hAnsi="Arial"/>
+          <w:sz w:val="22"/>
+          <w:szCs w:val="22"/>
+        </w:rPr>
+      </w:pPr>
+      <w:r>
+        <w:rPr>
+          <w:rFonts w:ascii="Arial" w:hAnsi="Arial"/>
+          <w:sz w:val="22"/>
+          <w:szCs w:val="22"/>
+        </w:rPr>
+      </w:r>
+    </w:p>
+    <w:p>
+      <w:pPr>
+        <w:pStyle w:val="Normal"/>
+        <w:jc w:val="left"/>
+        <w:rPr>
+          <w:rFonts w:ascii="Arial" w:hAnsi="Arial"/>
+          <w:sz w:val="22"/>
+          <w:szCs w:val="22"/>
+        </w:rPr>
+      </w:pPr>
+      <w:r>
+        <w:rPr>
+          <w:rFonts w:ascii="Arial" w:hAnsi="Arial"/>
+          <w:sz w:val="22"/>
+          <w:szCs w:val="22"/>
+        </w:rPr>
+        <w:t>A função principal demonstra a criação de objectos Viatura, invocação de métodos e escrita em ficheiro.</w:t>
+      </w:r>
+    </w:p>
+    <w:p>
+      <w:pPr>
+        <w:pStyle w:val="Normal"/>
+        <w:jc w:val="left"/>
+        <w:rPr>
+          <w:rFonts w:ascii="Arial" w:hAnsi="Arial"/>
+          <w:sz w:val="22"/>
+          <w:szCs w:val="22"/>
+        </w:rPr>
+      </w:pPr>
+      <w:r>
+        <w:rPr>
+          <w:rFonts w:ascii="Arial" w:hAnsi="Arial"/>
+          <w:sz w:val="22"/>
+          <w:szCs w:val="22"/>
+        </w:rPr>
+      </w:r>
+      <w:r>
+        <w:br w:type="page"/>
+      </w:r>
+    </w:p>
+    <w:p>
+      <w:pPr>
+        <w:pStyle w:val="Normal"/>
+        <w:jc w:val="left"/>
+        <w:rPr>
+          <w:rFonts w:ascii="Arial" w:hAnsi="Arial"/>
+          <w:sz w:val="22"/>
+          <w:szCs w:val="22"/>
+        </w:rPr>
+      </w:pPr>
+      <w:r>
+        <w:rPr>
+          <w:rFonts w:ascii="Arial" w:hAnsi="Arial"/>
+          <w:sz w:val="22"/>
+          <w:szCs w:val="22"/>
+        </w:rPr>
+      </w:r>
+    </w:p>
+    <w:p>
+      <w:pPr>
+        <w:pStyle w:val="Normal"/>
+        <w:jc w:val="left"/>
+        <w:rPr>
+          <w:rFonts w:ascii="Arial" w:hAnsi="Arial"/>
+          <w:sz w:val="22"/>
+          <w:szCs w:val="22"/>
+        </w:rPr>
+      </w:pPr>
+      <w:r>
+        <w:rPr>
+          <w:rFonts w:ascii="Arial" w:hAnsi="Arial"/>
+          <w:sz w:val="22"/>
+          <w:szCs w:val="22"/>
+        </w:rPr>
+      </w:r>
+    </w:p>
+    <w:p>
+      <w:pPr>
+        <w:pStyle w:val="Normal"/>
+        <w:jc w:val="center"/>
+        <w:rPr>
+          <w:rFonts w:ascii="Arial" w:hAnsi="Arial"/>
+          <w:b/>
+          <w:bCs/>
+          <w:sz w:val="22"/>
+          <w:szCs w:val="22"/>
+        </w:rPr>
+      </w:pPr>
+      <w:r>
+        <w:rPr>
+          <w:rFonts w:ascii="Arial" w:hAnsi="Arial"/>
+          <w:b/>
+          <w:bCs/>
+          <w:sz w:val="22"/>
+          <w:szCs w:val="22"/>
+        </w:rPr>
+        <w:t>Como Utilizar</w:t>
+      </w:r>
+    </w:p>
+    <w:p>
+      <w:pPr>
+        <w:pStyle w:val="Normal"/>
+        <w:jc w:val="left"/>
+        <w:rPr>
+          <w:rFonts w:ascii="Arial" w:hAnsi="Arial" w:cs="Arial"/>
+          <w:lang w:val="en-GB"/>
+        </w:rPr>
+      </w:pPr>
+      <w:r>
+        <w:rPr>
+          <w:rFonts w:ascii="Arial" w:hAnsi="Arial"/>
+          <w:sz w:val="22"/>
+          <w:szCs w:val="22"/>
+        </w:rPr>
+      </w:r>
+    </w:p>
+    <w:p>
+      <w:pPr>
+        <w:pStyle w:val="Normal"/>
+        <w:widowControl w:val="false"/>
+        <w:suppressAutoHyphens w:val="true"/>
+        <w:bidi w:val="0"/>
+        <w:spacing w:before="0" w:after="0"/>
+        <w:ind w:firstLine="283" w:left="0" w:right="0"/>
+        <w:jc w:val="left"/>
+        <w:rPr>
+          <w:rFonts w:ascii="Arial" w:hAnsi="Arial"/>
+          <w:sz w:val="22"/>
+          <w:szCs w:val="22"/>
+        </w:rPr>
+      </w:pPr>
+      <w:r>
+        <w:rPr>
+          <w:rFonts w:cs="Arial" w:ascii="Arial" w:hAnsi="Arial"/>
+          <w:sz w:val="22"/>
+          <w:szCs w:val="22"/>
+          <w:lang w:val="en-GB"/>
+        </w:rPr>
+        <w:t>Para compilar o programa, use um compilador C++ com suporte para o padrão C++</w:t>
+      </w:r>
+      <w:r>
+        <w:rPr>
+          <w:rFonts w:cs="Arial" w:ascii="Arial" w:hAnsi="Arial"/>
+          <w:sz w:val="22"/>
+          <w:szCs w:val="22"/>
+          <w:lang w:val="en-US"/>
+        </w:rPr>
+        <w:t>20</w:t>
+      </w:r>
+      <w:r>
+        <w:rPr>
+          <w:rFonts w:cs="Arial" w:ascii="Arial" w:hAnsi="Arial"/>
+          <w:sz w:val="22"/>
+          <w:szCs w:val="22"/>
+          <w:lang w:val="en-GB"/>
+        </w:rPr>
+        <w:t>.</w:t>
+      </w:r>
+    </w:p>
+    <w:p>
+      <w:pPr>
+        <w:pStyle w:val="Normal"/>
+        <w:widowControl w:val="false"/>
+        <w:suppressAutoHyphens w:val="true"/>
+        <w:bidi w:val="0"/>
+        <w:spacing w:before="0" w:after="0"/>
+        <w:ind w:firstLine="283" w:left="0" w:right="0"/>
+        <w:jc w:val="left"/>
+        <w:rPr>
+          <w:rFonts w:ascii="Arial" w:hAnsi="Arial" w:cs="Arial"/>
+          <w:lang w:val="en-GB"/>
+        </w:rPr>
+      </w:pPr>
+      <w:r>
+        <w:rPr>
+          <w:rFonts w:ascii="Arial" w:hAnsi="Arial"/>
+          <w:sz w:val="22"/>
+          <w:szCs w:val="22"/>
+        </w:rPr>
+      </w:r>
+    </w:p>
+    <w:p>
+      <w:pPr>
+        <w:pStyle w:val="Normal"/>
+        <w:widowControl w:val="false"/>
+        <w:suppressAutoHyphens w:val="true"/>
+        <w:bidi w:val="0"/>
+        <w:spacing w:before="0" w:after="0"/>
+        <w:ind w:firstLine="283" w:left="0" w:right="0"/>
+        <w:jc w:val="both"/>
+        <w:rPr>
+          <w:rFonts w:ascii="Arial" w:hAnsi="Arial" w:cs="Arial"/>
+          <w:sz w:val="22"/>
+          <w:szCs w:val="22"/>
+          <w:lang w:val="en-GB"/>
+        </w:rPr>
+      </w:pPr>
+      <w:r>
+        <w:rPr>
+          <w:rFonts w:cs="Arial" w:ascii="Arial" w:hAnsi="Arial"/>
+          <w:b/>
+          <w:bCs/>
+          <w:sz w:val="22"/>
+          <w:szCs w:val="22"/>
+          <w:lang w:val="en-GB"/>
+        </w:rPr>
+        <w:t>No Linux/Unix -</w:t>
+      </w:r>
+      <w:r>
+        <w:rPr>
+          <w:rFonts w:cs="Arial" w:ascii="Arial" w:hAnsi="Arial"/>
+          <w:sz w:val="22"/>
+          <w:szCs w:val="22"/>
+          <w:lang w:val="en-GB"/>
+        </w:rPr>
+        <w:t xml:space="preserve"> g++ -std=c++</w:t>
+      </w:r>
+      <w:r>
+        <w:rPr>
+          <w:rFonts w:cs="Arial" w:ascii="Arial" w:hAnsi="Arial"/>
+          <w:sz w:val="22"/>
+          <w:szCs w:val="22"/>
+          <w:lang w:val="en-US"/>
+        </w:rPr>
+        <w:t>20</w:t>
+      </w:r>
+      <w:r>
+        <w:rPr>
+          <w:rFonts w:cs="Arial" w:ascii="Arial" w:hAnsi="Arial"/>
+          <w:sz w:val="22"/>
+          <w:szCs w:val="22"/>
+          <w:lang w:val="en-GB"/>
+        </w:rPr>
+        <w:t xml:space="preserve"> </w:t>
+      </w:r>
+      <w:r>
+        <w:rPr>
+          <w:rFonts w:cs="Arial" w:ascii="Arial" w:hAnsi="Arial"/>
+          <w:sz w:val="22"/>
+          <w:szCs w:val="22"/>
+          <w:lang w:val="en-GB"/>
+        </w:rPr>
+        <w:t>Gestao_viaturas.</w:t>
+      </w:r>
+      <w:r>
+        <w:rPr>
+          <w:rFonts w:cs="Arial" w:ascii="Arial" w:hAnsi="Arial"/>
+          <w:sz w:val="22"/>
+          <w:szCs w:val="22"/>
+          <w:lang w:val="en-GB"/>
+        </w:rPr>
+        <w:t xml:space="preserve">cpp -o </w:t>
+      </w:r>
+      <w:r>
+        <w:rPr>
+          <w:rFonts w:cs="Arial" w:ascii="Arial" w:hAnsi="Arial"/>
+          <w:sz w:val="22"/>
+          <w:szCs w:val="22"/>
+          <w:lang w:val="en-GB"/>
+        </w:rPr>
+        <w:t>gestao_viaturas</w:t>
+      </w:r>
+    </w:p>
+    <w:p>
+      <w:pPr>
+        <w:pStyle w:val="Normal"/>
+        <w:widowControl w:val="false"/>
+        <w:suppressAutoHyphens w:val="true"/>
+        <w:bidi w:val="0"/>
+        <w:spacing w:before="0" w:after="0"/>
+        <w:ind w:firstLine="283" w:left="0" w:right="0"/>
+        <w:jc w:val="left"/>
+        <w:rPr>
+          <w:rFonts w:ascii="Arial" w:hAnsi="Arial"/>
+          <w:sz w:val="22"/>
+          <w:szCs w:val="22"/>
+        </w:rPr>
+      </w:pPr>
+      <w:r>
+        <w:rPr>
+          <w:rFonts w:cs="Arial" w:ascii="Arial" w:hAnsi="Arial"/>
+          <w:b/>
+          <w:bCs/>
+          <w:sz w:val="22"/>
+          <w:szCs w:val="22"/>
+          <w:lang w:val="en-GB"/>
+        </w:rPr>
+        <w:t>No Windows -</w:t>
+      </w:r>
+      <w:r>
+        <w:rPr>
+          <w:rFonts w:cs="Arial" w:ascii="Arial" w:hAnsi="Arial"/>
+          <w:sz w:val="22"/>
+          <w:szCs w:val="22"/>
+          <w:lang w:val="en-GB"/>
+        </w:rPr>
+        <w:t xml:space="preserve"> g++ -std=c++</w:t>
+      </w:r>
+      <w:r>
+        <w:rPr>
+          <w:rFonts w:cs="Arial" w:ascii="Arial" w:hAnsi="Arial"/>
+          <w:sz w:val="22"/>
+          <w:szCs w:val="22"/>
+          <w:lang w:val="en-US"/>
+        </w:rPr>
+        <w:t>20</w:t>
+      </w:r>
+      <w:r>
+        <w:rPr>
+          <w:rFonts w:cs="Arial" w:ascii="Arial" w:hAnsi="Arial"/>
+          <w:sz w:val="22"/>
+          <w:szCs w:val="22"/>
+          <w:lang w:val="en-GB"/>
+        </w:rPr>
+        <w:t xml:space="preserve"> Gestao_viaturas.cpp -o gestao_viaturas.exe</w:t>
+      </w:r>
+    </w:p>
+    <w:p>
+      <w:pPr>
+        <w:pStyle w:val="Normal"/>
+        <w:widowControl w:val="false"/>
+        <w:suppressAutoHyphens w:val="true"/>
+        <w:bidi w:val="0"/>
+        <w:spacing w:before="0" w:after="0"/>
+        <w:ind w:firstLine="283" w:left="0" w:right="0"/>
+        <w:jc w:val="left"/>
+        <w:rPr>
+          <w:rFonts w:ascii="Arial" w:hAnsi="Arial" w:cs="Arial"/>
+          <w:lang w:val="en-GB"/>
+        </w:rPr>
+      </w:pPr>
+      <w:r>
+        <w:rPr>
+          <w:rFonts w:ascii="Arial" w:hAnsi="Arial"/>
+          <w:sz w:val="22"/>
+          <w:szCs w:val="22"/>
+        </w:rPr>
+      </w:r>
+    </w:p>
+    <w:p>
+      <w:pPr>
+        <w:pStyle w:val="Normal"/>
+        <w:jc w:val="left"/>
+        <w:rPr>
+          <w:rFonts w:ascii="Arial" w:hAnsi="Arial"/>
+          <w:sz w:val="22"/>
+          <w:szCs w:val="22"/>
+        </w:rPr>
+      </w:pPr>
+      <w:r>
+        <w:rPr>
+          <w:rFonts w:ascii="Arial" w:hAnsi="Arial"/>
+          <w:sz w:val="22"/>
+          <w:szCs w:val="22"/>
+        </w:rPr>
+        <w:t xml:space="preserve">    </w:t>
+      </w:r>
+      <w:r>
+        <w:rPr>
+          <w:rFonts w:ascii="Arial" w:hAnsi="Arial"/>
+          <w:sz w:val="22"/>
+          <w:szCs w:val="22"/>
+        </w:rPr>
+        <w:t>Execute o programa.</w:t>
+      </w:r>
+    </w:p>
+    <w:p>
+      <w:pPr>
+        <w:pStyle w:val="Normal"/>
+        <w:jc w:val="left"/>
+        <w:rPr>
+          <w:rFonts w:ascii="Arial" w:hAnsi="Arial"/>
+          <w:sz w:val="22"/>
+          <w:szCs w:val="22"/>
+        </w:rPr>
+      </w:pPr>
+      <w:r>
+        <w:rPr>
+          <w:rFonts w:ascii="Arial" w:hAnsi="Arial"/>
+          <w:sz w:val="22"/>
+          <w:szCs w:val="22"/>
+        </w:rPr>
+      </w:r>
+    </w:p>
+    <w:p>
+      <w:pPr>
+        <w:pStyle w:val="Normal"/>
+        <w:jc w:val="left"/>
+        <w:rPr>
+          <w:rFonts w:ascii="Arial" w:hAnsi="Arial"/>
+          <w:sz w:val="22"/>
+          <w:szCs w:val="22"/>
+        </w:rPr>
+      </w:pPr>
+      <w:r>
+        <w:rPr>
+          <w:rFonts w:ascii="Arial" w:hAnsi="Arial"/>
+          <w:sz w:val="22"/>
+          <w:szCs w:val="22"/>
+        </w:rPr>
+        <w:t xml:space="preserve">    </w:t>
+      </w:r>
+      <w:r>
+        <w:rPr>
+          <w:rFonts w:ascii="Arial" w:hAnsi="Arial"/>
+          <w:sz w:val="22"/>
+          <w:szCs w:val="22"/>
+        </w:rPr>
+        <w:t>O programa irá demonstrar a criação de viaturas com dados de exemplo, mostrando os detalhes de cada uma e guardando essas viaturas num ficheiro CSV.</w:t>
+      </w:r>
+    </w:p>
+    <w:p>
+      <w:pPr>
+        <w:pStyle w:val="Normal"/>
+        <w:jc w:val="left"/>
+        <w:rPr>
+          <w:rFonts w:ascii="Arial" w:hAnsi="Arial"/>
+          <w:sz w:val="22"/>
+          <w:szCs w:val="22"/>
+        </w:rPr>
+      </w:pPr>
+      <w:r>
+        <w:rPr>
+          <w:rFonts w:ascii="Arial" w:hAnsi="Arial"/>
+          <w:sz w:val="22"/>
+          <w:szCs w:val="22"/>
+        </w:rPr>
+        <w:t>No fim encaminhará o utilizador para a utilizacão do programa.</w:t>
+      </w:r>
+      <w:r>
+        <w:br w:type="page"/>
+      </w:r>
+    </w:p>
+    <w:p>
+      <w:pPr>
+        <w:pStyle w:val="Normal"/>
+        <w:spacing w:before="0" w:after="0"/>
+        <w:rPr>
+          <w:rFonts w:ascii="Arial" w:hAnsi="Arial" w:cs="Arial"/>
+          <w:sz w:val="22"/>
+          <w:szCs w:val="22"/>
+          <w:lang w:val="en-GB"/>
+        </w:rPr>
+      </w:pPr>
+      <w:r>
+        <w:rPr>
+          <w:rFonts w:cs="Arial" w:ascii="Arial" w:hAnsi="Arial"/>
+          <w:sz w:val="22"/>
+          <w:szCs w:val="22"/>
+          <w:lang w:val="en-GB"/>
+        </w:rPr>
+      </w:r>
+    </w:p>
+    <w:p>
+      <w:pPr>
+        <w:pStyle w:val="Heading1"/>
+        <w:jc w:val="center"/>
+        <w:rPr/>
+      </w:pPr>
+      <w:bookmarkStart w:id="9" w:name="__RefHeading___Toc511_2479917017"/>
+      <w:bookmarkEnd w:id="9"/>
       <w:r>
         <w:rPr/>
         <w:t>Conclusão</w:t>
@@ -6166,61 +6605,7 @@
           <w:szCs w:val="22"/>
           <w:lang w:val="en-GB"/>
         </w:rPr>
-        <w:t>Ao concluir este projecto, é possível afirmar que a programação em C/C++ é uma ferramenta poderosa e versátil. A criação da</w:t>
-      </w:r>
-      <w:r>
-        <w:rPr>
-          <w:rFonts w:cs="Arial" w:ascii="Arial" w:hAnsi="Arial"/>
-          <w:sz w:val="22"/>
-          <w:szCs w:val="22"/>
-          <w:lang w:val="en-GB"/>
-        </w:rPr>
-        <w:t>s</w:t>
-      </w:r>
-      <w:r>
-        <w:rPr>
-          <w:rFonts w:cs="Arial" w:ascii="Arial" w:hAnsi="Arial"/>
-          <w:sz w:val="22"/>
-          <w:szCs w:val="22"/>
-          <w:lang w:val="en-GB"/>
-        </w:rPr>
-        <w:t xml:space="preserve"> biblioteca</w:t>
-      </w:r>
-      <w:r>
-        <w:rPr>
-          <w:rFonts w:cs="Arial" w:ascii="Arial" w:hAnsi="Arial"/>
-          <w:sz w:val="22"/>
-          <w:szCs w:val="22"/>
-          <w:lang w:val="en-GB"/>
-        </w:rPr>
-        <w:t>s</w:t>
-      </w:r>
-      <w:r>
-        <w:rPr>
-          <w:rFonts w:cs="Arial" w:ascii="Arial" w:hAnsi="Arial"/>
-          <w:sz w:val="22"/>
-          <w:szCs w:val="22"/>
-          <w:lang w:val="en-GB"/>
-        </w:rPr>
-        <w:t xml:space="preserve"> EasySTD, focada</w:t>
-      </w:r>
-      <w:r>
-        <w:rPr>
-          <w:rFonts w:cs="Arial" w:ascii="Arial" w:hAnsi="Arial"/>
-          <w:sz w:val="22"/>
-          <w:szCs w:val="22"/>
-          <w:lang w:val="en-GB"/>
-        </w:rPr>
-        <w:t>s</w:t>
-      </w:r>
-      <w:r>
-        <w:rPr>
-          <w:rFonts w:cs="Arial" w:ascii="Arial" w:hAnsi="Arial"/>
-          <w:sz w:val="22"/>
-          <w:szCs w:val="22"/>
-          <w:lang w:val="en-GB"/>
-        </w:rPr>
-        <w:t xml:space="preserve"> em simplificar e facilitar o desenvolvimento em C++, demonstra a importância de ter ferramentas que integrem e simplifiquem tarefas comuns, permitindo que os desenvolvedores se concentrem na lógica do programa e na solução de problemas específicos.</w:t>
+        <w:t>Ao concluir este projecto, é possível afirmar que a programação em C/C++ é uma ferramenta poderosa e versátil. A criação das bibliotecas EasySTD, focadas em simplificar e facilitar o desenvolvimento em C++, demonstra a importância de ter ferramentas que integrem e simplifiquem tarefas comuns, permitindo que os desenvolvedores se concentrem na lógica do programa e na solução de problemas específicos.</w:t>
       </w:r>
     </w:p>
     <w:p>
@@ -6371,7 +6756,7 @@
       <w:jc w:val="right"/>
       <w:rPr/>
     </w:pPr>
-    <w:bookmarkStart w:id="9" w:name="PageNumWizard_FOOTER_Converted11_Copy_8"/>
+    <w:bookmarkStart w:id="10" w:name="PageNumWizard_FOOTER_Converted11_Copy_8"/>
     <w:r>
       <w:rPr/>
       <w:fldChar w:fldCharType="begin"/>
@@ -6392,46 +6777,12 @@
       <w:rPr/>
       <w:fldChar w:fldCharType="end"/>
     </w:r>
-    <w:bookmarkEnd w:id="9"/>
+    <w:bookmarkEnd w:id="10"/>
   </w:p>
 </w:ftr>
 </file>
 
 <file path=word/footer5.xml><?xml version="1.0" encoding="utf-8"?>
-<w:ftr xmlns:o="urn:schemas-microsoft-com:office:office" xmlns:r="http://schemas.openxmlformats.org/officeDocument/2006/relationships" xmlns:v="urn:schemas-microsoft-com:vml" xmlns:w="http://schemas.openxmlformats.org/wordprocessingml/2006/main" xmlns:w10="urn:schemas-microsoft-com:office:word" xmlns:wp="http://schemas.openxmlformats.org/drawingml/2006/wordprocessingDrawing" xmlns:wps="http://schemas.microsoft.com/office/word/2010/wordprocessingShape" xmlns:wpg="http://schemas.microsoft.com/office/word/2010/wordprocessingGroup" xmlns:mc="http://schemas.openxmlformats.org/markup-compatibility/2006" xmlns:wp14="http://schemas.microsoft.com/office/word/2010/wordprocessingDrawing" xmlns:w14="http://schemas.microsoft.com/office/word/2010/wordml" xmlns:w15="http://schemas.microsoft.com/office/word/2012/wordml" mc:Ignorable="w14 wp14 w15">
-  <w:p>
-    <w:pPr>
-      <w:pStyle w:val="Footer"/>
-      <w:jc w:val="right"/>
-      <w:rPr/>
-    </w:pPr>
-    <w:bookmarkStart w:id="10" w:name="PageNumWizard_FOOTER_Converted11"/>
-    <w:r>
-      <w:rPr/>
-      <w:fldChar w:fldCharType="begin"/>
-    </w:r>
-    <w:r>
-      <w:rPr/>
-      <w:instrText xml:space="preserve"> PAGE </w:instrText>
-    </w:r>
-    <w:r>
-      <w:rPr/>
-      <w:fldChar w:fldCharType="separate"/>
-    </w:r>
-    <w:r>
-      <w:rPr/>
-      <w:t>9</w:t>
-    </w:r>
-    <w:r>
-      <w:rPr/>
-      <w:fldChar w:fldCharType="end"/>
-    </w:r>
-    <w:bookmarkEnd w:id="10"/>
-  </w:p>
-</w:ftr>
-</file>
-
-<file path=word/footer6.xml><?xml version="1.0" encoding="utf-8"?>
 <w:ftr xmlns:o="urn:schemas-microsoft-com:office:office" xmlns:r="http://schemas.openxmlformats.org/officeDocument/2006/relationships" xmlns:v="urn:schemas-microsoft-com:vml" xmlns:w="http://schemas.openxmlformats.org/wordprocessingml/2006/main" xmlns:w10="urn:schemas-microsoft-com:office:word" xmlns:wp="http://schemas.openxmlformats.org/drawingml/2006/wordprocessingDrawing" xmlns:wps="http://schemas.microsoft.com/office/word/2010/wordprocessingShape" xmlns:wpg="http://schemas.microsoft.com/office/word/2010/wordprocessingGroup" xmlns:mc="http://schemas.openxmlformats.org/markup-compatibility/2006" xmlns:wp14="http://schemas.microsoft.com/office/word/2010/wordprocessingDrawing" xmlns:w14="http://schemas.microsoft.com/office/word/2010/wordml" xmlns:w15="http://schemas.microsoft.com/office/word/2012/wordml" mc:Ignorable="w14 wp14 w15">
   <w:p>
     <w:pPr>
@@ -6454,13 +6805,47 @@
     </w:r>
     <w:r>
       <w:rPr/>
-      <w:t>9</w:t>
+      <w:t>11</w:t>
     </w:r>
     <w:r>
       <w:rPr/>
       <w:fldChar w:fldCharType="end"/>
     </w:r>
     <w:bookmarkEnd w:id="11"/>
+  </w:p>
+</w:ftr>
+</file>
+
+<file path=word/footer6.xml><?xml version="1.0" encoding="utf-8"?>
+<w:ftr xmlns:o="urn:schemas-microsoft-com:office:office" xmlns:r="http://schemas.openxmlformats.org/officeDocument/2006/relationships" xmlns:v="urn:schemas-microsoft-com:vml" xmlns:w="http://schemas.openxmlformats.org/wordprocessingml/2006/main" xmlns:w10="urn:schemas-microsoft-com:office:word" xmlns:wp="http://schemas.openxmlformats.org/drawingml/2006/wordprocessingDrawing" xmlns:wps="http://schemas.microsoft.com/office/word/2010/wordprocessingShape" xmlns:wpg="http://schemas.microsoft.com/office/word/2010/wordprocessingGroup" xmlns:mc="http://schemas.openxmlformats.org/markup-compatibility/2006" xmlns:wp14="http://schemas.microsoft.com/office/word/2010/wordprocessingDrawing" xmlns:w14="http://schemas.microsoft.com/office/word/2010/wordml" xmlns:w15="http://schemas.microsoft.com/office/word/2012/wordml" mc:Ignorable="w14 wp14 w15">
+  <w:p>
+    <w:pPr>
+      <w:pStyle w:val="Footer"/>
+      <w:jc w:val="right"/>
+      <w:rPr/>
+    </w:pPr>
+    <w:bookmarkStart w:id="12" w:name="PageNumWizard_FOOTER_Converted11"/>
+    <w:r>
+      <w:rPr/>
+      <w:fldChar w:fldCharType="begin"/>
+    </w:r>
+    <w:r>
+      <w:rPr/>
+      <w:instrText xml:space="preserve"> PAGE </w:instrText>
+    </w:r>
+    <w:r>
+      <w:rPr/>
+      <w:fldChar w:fldCharType="separate"/>
+    </w:r>
+    <w:r>
+      <w:rPr/>
+      <w:t>11</w:t>
+    </w:r>
+    <w:r>
+      <w:rPr/>
+      <w:fldChar w:fldCharType="end"/>
+    </w:r>
+    <w:bookmarkEnd w:id="12"/>
   </w:p>
 </w:ftr>
 </file>
@@ -6505,6 +6890,693 @@
     </w:r>
   </w:p>
 </w:hdr>
+</file>
+
+<file path=word/numbering.xml><?xml version="1.0" encoding="utf-8"?>
+<w:numbering xmlns:w="http://schemas.openxmlformats.org/wordprocessingml/2006/main" xmlns:o="urn:schemas-microsoft-com:office:office" xmlns:r="http://schemas.openxmlformats.org/officeDocument/2006/relationships" xmlns:v="urn:schemas-microsoft-com:vml" xmlns:mc="http://schemas.openxmlformats.org/markup-compatibility/2006" xmlns:w14="http://schemas.microsoft.com/office/word/2010/wordml" mc:Ignorable="w14">
+  <w:abstractNum w:abstractNumId="1">
+    <w:lvl w:ilvl="0">
+      <w:start w:val="1"/>
+      <w:numFmt w:val="bullet"/>
+      <w:lvlText w:val=""/>
+      <w:lvlJc w:val="left"/>
+      <w:pPr>
+        <w:tabs>
+          <w:tab w:val="num" w:pos="720"/>
+        </w:tabs>
+        <w:ind w:left="720" w:hanging="360"/>
+      </w:pPr>
+      <w:rPr>
+        <w:rFonts w:ascii="Symbol" w:hAnsi="Symbol" w:cs="Symbol" w:hint="default"/>
+      </w:rPr>
+    </w:lvl>
+    <w:lvl w:ilvl="1">
+      <w:start w:val="1"/>
+      <w:numFmt w:val="bullet"/>
+      <w:lvlText w:val="◦"/>
+      <w:lvlJc w:val="left"/>
+      <w:pPr>
+        <w:tabs>
+          <w:tab w:val="num" w:pos="1080"/>
+        </w:tabs>
+        <w:ind w:left="1080" w:hanging="360"/>
+      </w:pPr>
+      <w:rPr>
+        <w:rFonts w:ascii="OpenSymbol" w:hAnsi="OpenSymbol" w:cs="OpenSymbol" w:hint="default"/>
+      </w:rPr>
+    </w:lvl>
+    <w:lvl w:ilvl="2">
+      <w:start w:val="1"/>
+      <w:numFmt w:val="bullet"/>
+      <w:lvlText w:val="▪"/>
+      <w:lvlJc w:val="left"/>
+      <w:pPr>
+        <w:tabs>
+          <w:tab w:val="num" w:pos="1440"/>
+        </w:tabs>
+        <w:ind w:left="1440" w:hanging="360"/>
+      </w:pPr>
+      <w:rPr>
+        <w:rFonts w:ascii="OpenSymbol" w:hAnsi="OpenSymbol" w:cs="OpenSymbol" w:hint="default"/>
+      </w:rPr>
+    </w:lvl>
+    <w:lvl w:ilvl="3">
+      <w:start w:val="1"/>
+      <w:numFmt w:val="bullet"/>
+      <w:lvlText w:val=""/>
+      <w:lvlJc w:val="left"/>
+      <w:pPr>
+        <w:tabs>
+          <w:tab w:val="num" w:pos="1800"/>
+        </w:tabs>
+        <w:ind w:left="1800" w:hanging="360"/>
+      </w:pPr>
+      <w:rPr>
+        <w:rFonts w:ascii="Symbol" w:hAnsi="Symbol" w:cs="Symbol" w:hint="default"/>
+      </w:rPr>
+    </w:lvl>
+    <w:lvl w:ilvl="4">
+      <w:start w:val="1"/>
+      <w:numFmt w:val="bullet"/>
+      <w:lvlText w:val="◦"/>
+      <w:lvlJc w:val="left"/>
+      <w:pPr>
+        <w:tabs>
+          <w:tab w:val="num" w:pos="2160"/>
+        </w:tabs>
+        <w:ind w:left="2160" w:hanging="360"/>
+      </w:pPr>
+      <w:rPr>
+        <w:rFonts w:ascii="OpenSymbol" w:hAnsi="OpenSymbol" w:cs="OpenSymbol" w:hint="default"/>
+      </w:rPr>
+    </w:lvl>
+    <w:lvl w:ilvl="5">
+      <w:start w:val="1"/>
+      <w:numFmt w:val="bullet"/>
+      <w:lvlText w:val="▪"/>
+      <w:lvlJc w:val="left"/>
+      <w:pPr>
+        <w:tabs>
+          <w:tab w:val="num" w:pos="2520"/>
+        </w:tabs>
+        <w:ind w:left="2520" w:hanging="360"/>
+      </w:pPr>
+      <w:rPr>
+        <w:rFonts w:ascii="OpenSymbol" w:hAnsi="OpenSymbol" w:cs="OpenSymbol" w:hint="default"/>
+      </w:rPr>
+    </w:lvl>
+    <w:lvl w:ilvl="6">
+      <w:start w:val="1"/>
+      <w:numFmt w:val="bullet"/>
+      <w:lvlText w:val=""/>
+      <w:lvlJc w:val="left"/>
+      <w:pPr>
+        <w:tabs>
+          <w:tab w:val="num" w:pos="2880"/>
+        </w:tabs>
+        <w:ind w:left="2880" w:hanging="360"/>
+      </w:pPr>
+      <w:rPr>
+        <w:rFonts w:ascii="Symbol" w:hAnsi="Symbol" w:cs="Symbol" w:hint="default"/>
+      </w:rPr>
+    </w:lvl>
+    <w:lvl w:ilvl="7">
+      <w:start w:val="1"/>
+      <w:numFmt w:val="bullet"/>
+      <w:lvlText w:val="◦"/>
+      <w:lvlJc w:val="left"/>
+      <w:pPr>
+        <w:tabs>
+          <w:tab w:val="num" w:pos="3240"/>
+        </w:tabs>
+        <w:ind w:left="3240" w:hanging="360"/>
+      </w:pPr>
+      <w:rPr>
+        <w:rFonts w:ascii="OpenSymbol" w:hAnsi="OpenSymbol" w:cs="OpenSymbol" w:hint="default"/>
+      </w:rPr>
+    </w:lvl>
+    <w:lvl w:ilvl="8">
+      <w:start w:val="1"/>
+      <w:numFmt w:val="bullet"/>
+      <w:lvlText w:val="▪"/>
+      <w:lvlJc w:val="left"/>
+      <w:pPr>
+        <w:tabs>
+          <w:tab w:val="num" w:pos="3600"/>
+        </w:tabs>
+        <w:ind w:left="3600" w:hanging="360"/>
+      </w:pPr>
+      <w:rPr>
+        <w:rFonts w:ascii="OpenSymbol" w:hAnsi="OpenSymbol" w:cs="OpenSymbol" w:hint="default"/>
+      </w:rPr>
+    </w:lvl>
+  </w:abstractNum>
+  <w:abstractNum w:abstractNumId="2">
+    <w:lvl w:ilvl="0">
+      <w:start w:val="1"/>
+      <w:numFmt w:val="bullet"/>
+      <w:lvlText w:val=""/>
+      <w:lvlJc w:val="left"/>
+      <w:pPr>
+        <w:tabs>
+          <w:tab w:val="num" w:pos="720"/>
+        </w:tabs>
+        <w:ind w:left="720" w:hanging="360"/>
+      </w:pPr>
+      <w:rPr>
+        <w:rFonts w:ascii="Symbol" w:hAnsi="Symbol" w:cs="Symbol" w:hint="default"/>
+      </w:rPr>
+    </w:lvl>
+    <w:lvl w:ilvl="1">
+      <w:start w:val="1"/>
+      <w:numFmt w:val="bullet"/>
+      <w:lvlText w:val="◦"/>
+      <w:lvlJc w:val="left"/>
+      <w:pPr>
+        <w:tabs>
+          <w:tab w:val="num" w:pos="1080"/>
+        </w:tabs>
+        <w:ind w:left="1080" w:hanging="360"/>
+      </w:pPr>
+      <w:rPr>
+        <w:rFonts w:ascii="OpenSymbol" w:hAnsi="OpenSymbol" w:cs="OpenSymbol" w:hint="default"/>
+      </w:rPr>
+    </w:lvl>
+    <w:lvl w:ilvl="2">
+      <w:start w:val="1"/>
+      <w:numFmt w:val="bullet"/>
+      <w:lvlText w:val="▪"/>
+      <w:lvlJc w:val="left"/>
+      <w:pPr>
+        <w:tabs>
+          <w:tab w:val="num" w:pos="1440"/>
+        </w:tabs>
+        <w:ind w:left="1440" w:hanging="360"/>
+      </w:pPr>
+      <w:rPr>
+        <w:rFonts w:ascii="OpenSymbol" w:hAnsi="OpenSymbol" w:cs="OpenSymbol" w:hint="default"/>
+      </w:rPr>
+    </w:lvl>
+    <w:lvl w:ilvl="3">
+      <w:start w:val="1"/>
+      <w:numFmt w:val="bullet"/>
+      <w:lvlText w:val=""/>
+      <w:lvlJc w:val="left"/>
+      <w:pPr>
+        <w:tabs>
+          <w:tab w:val="num" w:pos="1800"/>
+        </w:tabs>
+        <w:ind w:left="1800" w:hanging="360"/>
+      </w:pPr>
+      <w:rPr>
+        <w:rFonts w:ascii="Symbol" w:hAnsi="Symbol" w:cs="Symbol" w:hint="default"/>
+      </w:rPr>
+    </w:lvl>
+    <w:lvl w:ilvl="4">
+      <w:start w:val="1"/>
+      <w:numFmt w:val="bullet"/>
+      <w:lvlText w:val="◦"/>
+      <w:lvlJc w:val="left"/>
+      <w:pPr>
+        <w:tabs>
+          <w:tab w:val="num" w:pos="2160"/>
+        </w:tabs>
+        <w:ind w:left="2160" w:hanging="360"/>
+      </w:pPr>
+      <w:rPr>
+        <w:rFonts w:ascii="OpenSymbol" w:hAnsi="OpenSymbol" w:cs="OpenSymbol" w:hint="default"/>
+      </w:rPr>
+    </w:lvl>
+    <w:lvl w:ilvl="5">
+      <w:start w:val="1"/>
+      <w:numFmt w:val="bullet"/>
+      <w:lvlText w:val="▪"/>
+      <w:lvlJc w:val="left"/>
+      <w:pPr>
+        <w:tabs>
+          <w:tab w:val="num" w:pos="2520"/>
+        </w:tabs>
+        <w:ind w:left="2520" w:hanging="360"/>
+      </w:pPr>
+      <w:rPr>
+        <w:rFonts w:ascii="OpenSymbol" w:hAnsi="OpenSymbol" w:cs="OpenSymbol" w:hint="default"/>
+      </w:rPr>
+    </w:lvl>
+    <w:lvl w:ilvl="6">
+      <w:start w:val="1"/>
+      <w:numFmt w:val="bullet"/>
+      <w:lvlText w:val=""/>
+      <w:lvlJc w:val="left"/>
+      <w:pPr>
+        <w:tabs>
+          <w:tab w:val="num" w:pos="2880"/>
+        </w:tabs>
+        <w:ind w:left="2880" w:hanging="360"/>
+      </w:pPr>
+      <w:rPr>
+        <w:rFonts w:ascii="Symbol" w:hAnsi="Symbol" w:cs="Symbol" w:hint="default"/>
+      </w:rPr>
+    </w:lvl>
+    <w:lvl w:ilvl="7">
+      <w:start w:val="1"/>
+      <w:numFmt w:val="bullet"/>
+      <w:lvlText w:val="◦"/>
+      <w:lvlJc w:val="left"/>
+      <w:pPr>
+        <w:tabs>
+          <w:tab w:val="num" w:pos="3240"/>
+        </w:tabs>
+        <w:ind w:left="3240" w:hanging="360"/>
+      </w:pPr>
+      <w:rPr>
+        <w:rFonts w:ascii="OpenSymbol" w:hAnsi="OpenSymbol" w:cs="OpenSymbol" w:hint="default"/>
+      </w:rPr>
+    </w:lvl>
+    <w:lvl w:ilvl="8">
+      <w:start w:val="1"/>
+      <w:numFmt w:val="bullet"/>
+      <w:lvlText w:val="▪"/>
+      <w:lvlJc w:val="left"/>
+      <w:pPr>
+        <w:tabs>
+          <w:tab w:val="num" w:pos="3600"/>
+        </w:tabs>
+        <w:ind w:left="3600" w:hanging="360"/>
+      </w:pPr>
+      <w:rPr>
+        <w:rFonts w:ascii="OpenSymbol" w:hAnsi="OpenSymbol" w:cs="OpenSymbol" w:hint="default"/>
+      </w:rPr>
+    </w:lvl>
+  </w:abstractNum>
+  <w:abstractNum w:abstractNumId="3">
+    <w:lvl w:ilvl="0">
+      <w:start w:val="1"/>
+      <w:numFmt w:val="bullet"/>
+      <w:lvlText w:val=""/>
+      <w:lvlJc w:val="left"/>
+      <w:pPr>
+        <w:tabs>
+          <w:tab w:val="num" w:pos="720"/>
+        </w:tabs>
+        <w:ind w:left="720" w:hanging="360"/>
+      </w:pPr>
+      <w:rPr>
+        <w:rFonts w:ascii="Symbol" w:hAnsi="Symbol" w:cs="Symbol" w:hint="default"/>
+      </w:rPr>
+    </w:lvl>
+    <w:lvl w:ilvl="1">
+      <w:start w:val="1"/>
+      <w:numFmt w:val="bullet"/>
+      <w:lvlText w:val="◦"/>
+      <w:lvlJc w:val="left"/>
+      <w:pPr>
+        <w:tabs>
+          <w:tab w:val="num" w:pos="1080"/>
+        </w:tabs>
+        <w:ind w:left="1080" w:hanging="360"/>
+      </w:pPr>
+      <w:rPr>
+        <w:rFonts w:ascii="OpenSymbol" w:hAnsi="OpenSymbol" w:cs="OpenSymbol" w:hint="default"/>
+      </w:rPr>
+    </w:lvl>
+    <w:lvl w:ilvl="2">
+      <w:start w:val="1"/>
+      <w:numFmt w:val="bullet"/>
+      <w:lvlText w:val="▪"/>
+      <w:lvlJc w:val="left"/>
+      <w:pPr>
+        <w:tabs>
+          <w:tab w:val="num" w:pos="1440"/>
+        </w:tabs>
+        <w:ind w:left="1440" w:hanging="360"/>
+      </w:pPr>
+      <w:rPr>
+        <w:rFonts w:ascii="OpenSymbol" w:hAnsi="OpenSymbol" w:cs="OpenSymbol" w:hint="default"/>
+      </w:rPr>
+    </w:lvl>
+    <w:lvl w:ilvl="3">
+      <w:start w:val="1"/>
+      <w:numFmt w:val="bullet"/>
+      <w:lvlText w:val=""/>
+      <w:lvlJc w:val="left"/>
+      <w:pPr>
+        <w:tabs>
+          <w:tab w:val="num" w:pos="1800"/>
+        </w:tabs>
+        <w:ind w:left="1800" w:hanging="360"/>
+      </w:pPr>
+      <w:rPr>
+        <w:rFonts w:ascii="Symbol" w:hAnsi="Symbol" w:cs="Symbol" w:hint="default"/>
+      </w:rPr>
+    </w:lvl>
+    <w:lvl w:ilvl="4">
+      <w:start w:val="1"/>
+      <w:numFmt w:val="bullet"/>
+      <w:lvlText w:val="◦"/>
+      <w:lvlJc w:val="left"/>
+      <w:pPr>
+        <w:tabs>
+          <w:tab w:val="num" w:pos="2160"/>
+        </w:tabs>
+        <w:ind w:left="2160" w:hanging="360"/>
+      </w:pPr>
+      <w:rPr>
+        <w:rFonts w:ascii="OpenSymbol" w:hAnsi="OpenSymbol" w:cs="OpenSymbol" w:hint="default"/>
+      </w:rPr>
+    </w:lvl>
+    <w:lvl w:ilvl="5">
+      <w:start w:val="1"/>
+      <w:numFmt w:val="bullet"/>
+      <w:lvlText w:val="▪"/>
+      <w:lvlJc w:val="left"/>
+      <w:pPr>
+        <w:tabs>
+          <w:tab w:val="num" w:pos="2520"/>
+        </w:tabs>
+        <w:ind w:left="2520" w:hanging="360"/>
+      </w:pPr>
+      <w:rPr>
+        <w:rFonts w:ascii="OpenSymbol" w:hAnsi="OpenSymbol" w:cs="OpenSymbol" w:hint="default"/>
+      </w:rPr>
+    </w:lvl>
+    <w:lvl w:ilvl="6">
+      <w:start w:val="1"/>
+      <w:numFmt w:val="bullet"/>
+      <w:lvlText w:val=""/>
+      <w:lvlJc w:val="left"/>
+      <w:pPr>
+        <w:tabs>
+          <w:tab w:val="num" w:pos="2880"/>
+        </w:tabs>
+        <w:ind w:left="2880" w:hanging="360"/>
+      </w:pPr>
+      <w:rPr>
+        <w:rFonts w:ascii="Symbol" w:hAnsi="Symbol" w:cs="Symbol" w:hint="default"/>
+      </w:rPr>
+    </w:lvl>
+    <w:lvl w:ilvl="7">
+      <w:start w:val="1"/>
+      <w:numFmt w:val="bullet"/>
+      <w:lvlText w:val="◦"/>
+      <w:lvlJc w:val="left"/>
+      <w:pPr>
+        <w:tabs>
+          <w:tab w:val="num" w:pos="3240"/>
+        </w:tabs>
+        <w:ind w:left="3240" w:hanging="360"/>
+      </w:pPr>
+      <w:rPr>
+        <w:rFonts w:ascii="OpenSymbol" w:hAnsi="OpenSymbol" w:cs="OpenSymbol" w:hint="default"/>
+      </w:rPr>
+    </w:lvl>
+    <w:lvl w:ilvl="8">
+      <w:start w:val="1"/>
+      <w:numFmt w:val="bullet"/>
+      <w:lvlText w:val="▪"/>
+      <w:lvlJc w:val="left"/>
+      <w:pPr>
+        <w:tabs>
+          <w:tab w:val="num" w:pos="3600"/>
+        </w:tabs>
+        <w:ind w:left="3600" w:hanging="360"/>
+      </w:pPr>
+      <w:rPr>
+        <w:rFonts w:ascii="OpenSymbol" w:hAnsi="OpenSymbol" w:cs="OpenSymbol" w:hint="default"/>
+      </w:rPr>
+    </w:lvl>
+  </w:abstractNum>
+  <w:abstractNum w:abstractNumId="4">
+    <w:lvl w:ilvl="0">
+      <w:start w:val="1"/>
+      <w:numFmt w:val="bullet"/>
+      <w:lvlText w:val=""/>
+      <w:lvlJc w:val="left"/>
+      <w:pPr>
+        <w:tabs>
+          <w:tab w:val="num" w:pos="720"/>
+        </w:tabs>
+        <w:ind w:left="720" w:hanging="360"/>
+      </w:pPr>
+      <w:rPr>
+        <w:rFonts w:ascii="Symbol" w:hAnsi="Symbol" w:cs="Symbol" w:hint="default"/>
+      </w:rPr>
+    </w:lvl>
+    <w:lvl w:ilvl="1">
+      <w:start w:val="1"/>
+      <w:numFmt w:val="bullet"/>
+      <w:lvlText w:val="◦"/>
+      <w:lvlJc w:val="left"/>
+      <w:pPr>
+        <w:tabs>
+          <w:tab w:val="num" w:pos="1080"/>
+        </w:tabs>
+        <w:ind w:left="1080" w:hanging="360"/>
+      </w:pPr>
+      <w:rPr>
+        <w:rFonts w:ascii="OpenSymbol" w:hAnsi="OpenSymbol" w:cs="OpenSymbol" w:hint="default"/>
+      </w:rPr>
+    </w:lvl>
+    <w:lvl w:ilvl="2">
+      <w:start w:val="1"/>
+      <w:numFmt w:val="bullet"/>
+      <w:lvlText w:val="▪"/>
+      <w:lvlJc w:val="left"/>
+      <w:pPr>
+        <w:tabs>
+          <w:tab w:val="num" w:pos="1440"/>
+        </w:tabs>
+        <w:ind w:left="1440" w:hanging="360"/>
+      </w:pPr>
+      <w:rPr>
+        <w:rFonts w:ascii="OpenSymbol" w:hAnsi="OpenSymbol" w:cs="OpenSymbol" w:hint="default"/>
+      </w:rPr>
+    </w:lvl>
+    <w:lvl w:ilvl="3">
+      <w:start w:val="1"/>
+      <w:numFmt w:val="bullet"/>
+      <w:lvlText w:val=""/>
+      <w:lvlJc w:val="left"/>
+      <w:pPr>
+        <w:tabs>
+          <w:tab w:val="num" w:pos="1800"/>
+        </w:tabs>
+        <w:ind w:left="1800" w:hanging="360"/>
+      </w:pPr>
+      <w:rPr>
+        <w:rFonts w:ascii="Symbol" w:hAnsi="Symbol" w:cs="Symbol" w:hint="default"/>
+      </w:rPr>
+    </w:lvl>
+    <w:lvl w:ilvl="4">
+      <w:start w:val="1"/>
+      <w:numFmt w:val="bullet"/>
+      <w:lvlText w:val="◦"/>
+      <w:lvlJc w:val="left"/>
+      <w:pPr>
+        <w:tabs>
+          <w:tab w:val="num" w:pos="2160"/>
+        </w:tabs>
+        <w:ind w:left="2160" w:hanging="360"/>
+      </w:pPr>
+      <w:rPr>
+        <w:rFonts w:ascii="OpenSymbol" w:hAnsi="OpenSymbol" w:cs="OpenSymbol" w:hint="default"/>
+      </w:rPr>
+    </w:lvl>
+    <w:lvl w:ilvl="5">
+      <w:start w:val="1"/>
+      <w:numFmt w:val="bullet"/>
+      <w:lvlText w:val="▪"/>
+      <w:lvlJc w:val="left"/>
+      <w:pPr>
+        <w:tabs>
+          <w:tab w:val="num" w:pos="2520"/>
+        </w:tabs>
+        <w:ind w:left="2520" w:hanging="360"/>
+      </w:pPr>
+      <w:rPr>
+        <w:rFonts w:ascii="OpenSymbol" w:hAnsi="OpenSymbol" w:cs="OpenSymbol" w:hint="default"/>
+      </w:rPr>
+    </w:lvl>
+    <w:lvl w:ilvl="6">
+      <w:start w:val="1"/>
+      <w:numFmt w:val="bullet"/>
+      <w:lvlText w:val=""/>
+      <w:lvlJc w:val="left"/>
+      <w:pPr>
+        <w:tabs>
+          <w:tab w:val="num" w:pos="2880"/>
+        </w:tabs>
+        <w:ind w:left="2880" w:hanging="360"/>
+      </w:pPr>
+      <w:rPr>
+        <w:rFonts w:ascii="Symbol" w:hAnsi="Symbol" w:cs="Symbol" w:hint="default"/>
+      </w:rPr>
+    </w:lvl>
+    <w:lvl w:ilvl="7">
+      <w:start w:val="1"/>
+      <w:numFmt w:val="bullet"/>
+      <w:lvlText w:val="◦"/>
+      <w:lvlJc w:val="left"/>
+      <w:pPr>
+        <w:tabs>
+          <w:tab w:val="num" w:pos="3240"/>
+        </w:tabs>
+        <w:ind w:left="3240" w:hanging="360"/>
+      </w:pPr>
+      <w:rPr>
+        <w:rFonts w:ascii="OpenSymbol" w:hAnsi="OpenSymbol" w:cs="OpenSymbol" w:hint="default"/>
+      </w:rPr>
+    </w:lvl>
+    <w:lvl w:ilvl="8">
+      <w:start w:val="1"/>
+      <w:numFmt w:val="bullet"/>
+      <w:lvlText w:val="▪"/>
+      <w:lvlJc w:val="left"/>
+      <w:pPr>
+        <w:tabs>
+          <w:tab w:val="num" w:pos="3600"/>
+        </w:tabs>
+        <w:ind w:left="3600" w:hanging="360"/>
+      </w:pPr>
+      <w:rPr>
+        <w:rFonts w:ascii="OpenSymbol" w:hAnsi="OpenSymbol" w:cs="OpenSymbol" w:hint="default"/>
+      </w:rPr>
+    </w:lvl>
+  </w:abstractNum>
+  <w:abstractNum w:abstractNumId="5">
+    <w:lvl w:ilvl="0">
+      <w:start w:val="1"/>
+      <w:numFmt w:val="none"/>
+      <w:suff w:val="nothing"/>
+      <w:lvlText w:val=""/>
+      <w:lvlJc w:val="left"/>
+      <w:pPr>
+        <w:tabs>
+          <w:tab w:val="num" w:pos="0"/>
+        </w:tabs>
+        <w:ind w:left="0" w:hanging="0"/>
+      </w:pPr>
+    </w:lvl>
+    <w:lvl w:ilvl="1">
+      <w:start w:val="1"/>
+      <w:numFmt w:val="none"/>
+      <w:suff w:val="nothing"/>
+      <w:lvlText w:val=""/>
+      <w:lvlJc w:val="left"/>
+      <w:pPr>
+        <w:tabs>
+          <w:tab w:val="num" w:pos="0"/>
+        </w:tabs>
+        <w:ind w:left="0" w:hanging="0"/>
+      </w:pPr>
+    </w:lvl>
+    <w:lvl w:ilvl="2">
+      <w:start w:val="1"/>
+      <w:numFmt w:val="none"/>
+      <w:suff w:val="nothing"/>
+      <w:lvlText w:val=""/>
+      <w:lvlJc w:val="left"/>
+      <w:pPr>
+        <w:tabs>
+          <w:tab w:val="num" w:pos="0"/>
+        </w:tabs>
+        <w:ind w:left="0" w:hanging="0"/>
+      </w:pPr>
+    </w:lvl>
+    <w:lvl w:ilvl="3">
+      <w:start w:val="1"/>
+      <w:numFmt w:val="none"/>
+      <w:suff w:val="nothing"/>
+      <w:lvlText w:val=""/>
+      <w:lvlJc w:val="left"/>
+      <w:pPr>
+        <w:tabs>
+          <w:tab w:val="num" w:pos="0"/>
+        </w:tabs>
+        <w:ind w:left="0" w:hanging="0"/>
+      </w:pPr>
+    </w:lvl>
+    <w:lvl w:ilvl="4">
+      <w:start w:val="1"/>
+      <w:numFmt w:val="none"/>
+      <w:suff w:val="nothing"/>
+      <w:lvlText w:val=""/>
+      <w:lvlJc w:val="left"/>
+      <w:pPr>
+        <w:tabs>
+          <w:tab w:val="num" w:pos="0"/>
+        </w:tabs>
+        <w:ind w:left="0" w:hanging="0"/>
+      </w:pPr>
+    </w:lvl>
+    <w:lvl w:ilvl="5">
+      <w:start w:val="1"/>
+      <w:numFmt w:val="none"/>
+      <w:suff w:val="nothing"/>
+      <w:lvlText w:val=""/>
+      <w:lvlJc w:val="left"/>
+      <w:pPr>
+        <w:tabs>
+          <w:tab w:val="num" w:pos="0"/>
+        </w:tabs>
+        <w:ind w:left="0" w:hanging="0"/>
+      </w:pPr>
+    </w:lvl>
+    <w:lvl w:ilvl="6">
+      <w:start w:val="1"/>
+      <w:numFmt w:val="none"/>
+      <w:suff w:val="nothing"/>
+      <w:lvlText w:val=""/>
+      <w:lvlJc w:val="left"/>
+      <w:pPr>
+        <w:tabs>
+          <w:tab w:val="num" w:pos="0"/>
+        </w:tabs>
+        <w:ind w:left="0" w:hanging="0"/>
+      </w:pPr>
+    </w:lvl>
+    <w:lvl w:ilvl="7">
+      <w:start w:val="1"/>
+      <w:numFmt w:val="none"/>
+      <w:suff w:val="nothing"/>
+      <w:lvlText w:val=""/>
+      <w:lvlJc w:val="left"/>
+      <w:pPr>
+        <w:tabs>
+          <w:tab w:val="num" w:pos="0"/>
+        </w:tabs>
+        <w:ind w:left="0" w:hanging="0"/>
+      </w:pPr>
+    </w:lvl>
+    <w:lvl w:ilvl="8">
+      <w:start w:val="1"/>
+      <w:numFmt w:val="none"/>
+      <w:suff w:val="nothing"/>
+      <w:lvlText w:val=""/>
+      <w:lvlJc w:val="left"/>
+      <w:pPr>
+        <w:tabs>
+          <w:tab w:val="num" w:pos="0"/>
+        </w:tabs>
+        <w:ind w:left="0" w:hanging="0"/>
+      </w:pPr>
+    </w:lvl>
+  </w:abstractNum>
+  <w:num w:numId="1">
+    <w:abstractNumId w:val="1"/>
+  </w:num>
+  <w:num w:numId="2">
+    <w:abstractNumId w:val="2"/>
+  </w:num>
+  <w:num w:numId="3">
+    <w:abstractNumId w:val="3"/>
+  </w:num>
+  <w:num w:numId="4">
+    <w:abstractNumId w:val="4"/>
+  </w:num>
+  <w:num w:numId="5">
+    <w:abstractNumId w:val="5"/>
+  </w:num>
+</w:numbering>
 </file>
 
 <file path=word/styles.xml><?xml version="1.0" encoding="utf-8"?>

</xml_diff>

<commit_message>
Adicionado instruccoes da gestao_viaturas
</commit_message>
<xml_diff>
--- a/docs/TI35_0785_JoaoRoque_LicinioFeliciano.docx
+++ b/docs/TI35_0785_JoaoRoque_LicinioFeliciano.docx
@@ -86,25 +86,7 @@
                 <w:szCs w:val="36"/>
                 <w:lang w:val="en-GB"/>
               </w:rPr>
-              <w:t>Bibliotecas EASY</w:t>
-            </w:r>
-            <w:r>
-              <w:rPr>
-                <w:rFonts w:ascii="Calibri Light" w:hAnsi="Calibri Light" w:asciiTheme="majorAscii" w:hAnsiTheme="majorAscii"/>
-                <w:sz w:val="36"/>
-                <w:szCs w:val="36"/>
-                <w:lang w:val="en-GB"/>
-              </w:rPr>
-              <w:t>_</w:t>
-            </w:r>
-            <w:r>
-              <w:rPr>
-                <w:rFonts w:ascii="Calibri Light" w:hAnsi="Calibri Light" w:asciiTheme="majorAscii" w:hAnsiTheme="majorAscii"/>
-                <w:sz w:val="36"/>
-                <w:szCs w:val="36"/>
-                <w:lang w:val="en-GB"/>
-              </w:rPr>
-              <w:t>STD em C++</w:t>
+              <w:t>Bibliotecas EASY_STD em C++</w:t>
             </w:r>
           </w:p>
           <w:p>
@@ -301,7 +283,7 @@
               <w:rPr>
                 <w:rStyle w:val="IndexLink"/>
               </w:rPr>
-              <w:t>Implementação e Instruções de Uso</w:t>
+              <w:t>Implementação e Instruções de Uso (Easy_Utils)</w:t>
               <w:tab/>
               <w:t>3</w:t>
             </w:r>
@@ -396,6 +378,26 @@
             </w:tabs>
             <w:rPr/>
           </w:pPr>
+          <w:hyperlink w:anchor="__RefHeading___Toc286_93532997_Copy_1">
+            <w:r>
+              <w:rPr>
+                <w:rStyle w:val="IndexLink"/>
+              </w:rPr>
+              <w:t>Implementação e Instruções de Uso (GestaoViaturas.cpp)</w:t>
+              <w:tab/>
+              <w:t>11</w:t>
+            </w:r>
+          </w:hyperlink>
+        </w:p>
+        <w:p>
+          <w:pPr>
+            <w:pStyle w:val="TOC1"/>
+            <w:tabs>
+              <w:tab w:val="clear" w:pos="9638"/>
+              <w:tab w:val="right" w:pos="8306" w:leader="dot"/>
+            </w:tabs>
+            <w:rPr/>
+          </w:pPr>
           <w:hyperlink w:anchor="__RefHeading___Toc511_2479917017">
             <w:r>
               <w:rPr>
@@ -403,7 +405,7 @@
               </w:rPr>
               <w:t>Conclusão</w:t>
               <w:tab/>
-              <w:t>11</w:t>
+              <w:t>12</w:t>
             </w:r>
           </w:hyperlink>
           <w:r>
@@ -524,43 +526,7 @@
           <w:szCs w:val="22"/>
           <w:lang w:val="en-GB"/>
         </w:rPr>
-        <w:t>As bibliotecas Easy</w:t>
-      </w:r>
-      <w:r>
-        <w:rPr>
-          <w:rFonts w:cs="Arial" w:ascii="Arial" w:hAnsi="Arial"/>
-          <w:sz w:val="22"/>
-          <w:szCs w:val="22"/>
-          <w:lang w:val="en-GB"/>
-        </w:rPr>
-        <w:t>_</w:t>
-      </w:r>
-      <w:r>
-        <w:rPr>
-          <w:rFonts w:cs="Arial" w:ascii="Arial" w:hAnsi="Arial"/>
-          <w:sz w:val="22"/>
-          <w:szCs w:val="22"/>
-          <w:lang w:val="en-GB"/>
-        </w:rPr>
-        <w:t>STD são projectadas para serem úteis, simples, fáceis de implementar e legíveis, priorizando a utilidade e a simplicidade sobre o desempenho. Isto é especialmente relevante em cenários de programação de sistemas, onde o bom desempenho e a gestão dos recursos do computador são requisitos importantes. No entanto, nas bibliotecas Easy</w:t>
-      </w:r>
-      <w:r>
-        <w:rPr>
-          <w:rFonts w:cs="Arial" w:ascii="Arial" w:hAnsi="Arial"/>
-          <w:sz w:val="22"/>
-          <w:szCs w:val="22"/>
-          <w:lang w:val="en-GB"/>
-        </w:rPr>
-        <w:t>_</w:t>
-      </w:r>
-      <w:r>
-        <w:rPr>
-          <w:rFonts w:cs="Arial" w:ascii="Arial" w:hAnsi="Arial"/>
-          <w:sz w:val="22"/>
-          <w:szCs w:val="22"/>
-          <w:lang w:val="en-GB"/>
-        </w:rPr>
-        <w:t>STD, o bom desempenho é considerado um requisito secundário.</w:t>
+        <w:t>As bibliotecas Easy_STD são projectadas para serem úteis, simples, fáceis de implementar e legíveis, priorizando a utilidade e a simplicidade sobre o desempenho. Isto é especialmente relevante em cenários de programação de sistemas, onde o bom desempenho e a gestão dos recursos do computador são requisitos importantes. No entanto, nas bibliotecas Easy_STD, o bom desempenho é considerado um requisito secundário.</w:t>
       </w:r>
     </w:p>
     <w:p>
@@ -617,7 +583,7 @@
           <w:rFonts w:ascii="Arial" w:hAnsi="Arial"/>
           <w:lang w:val="en-GB"/>
         </w:rPr>
-        <w:t>o e Instruções de Uso</w:t>
+        <w:t>o e Instruções de Uso (Easy_Utils)</w:t>
       </w:r>
     </w:p>
     <w:p>
@@ -5341,6 +5307,7 @@
     <w:p>
       <w:pPr>
         <w:pStyle w:val="Heading1"/>
+        <w:spacing w:before="0" w:after="330"/>
         <w:jc w:val="center"/>
         <w:rPr/>
       </w:pPr>
@@ -6165,6 +6132,7 @@
     <w:p>
       <w:pPr>
         <w:pStyle w:val="Normal"/>
+        <w:spacing w:before="0" w:after="0"/>
         <w:jc w:val="left"/>
         <w:rPr>
           <w:rFonts w:ascii="Arial" w:hAnsi="Arial"/>
@@ -6197,45 +6165,42 @@
           <w:szCs w:val="22"/>
         </w:rPr>
       </w:r>
-    </w:p>
-    <w:p>
-      <w:pPr>
-        <w:pStyle w:val="Normal"/>
+      <w:r>
+        <w:br w:type="page"/>
+      </w:r>
+    </w:p>
+    <w:p>
+      <w:pPr>
+        <w:pStyle w:val="Heading1"/>
+        <w:bidi w:val="0"/>
+        <w:spacing w:before="0" w:after="330"/>
         <w:jc w:val="center"/>
-        <w:rPr>
-          <w:rFonts w:ascii="Arial" w:hAnsi="Arial"/>
-          <w:b/>
-          <w:bCs/>
-          <w:sz w:val="22"/>
-          <w:szCs w:val="22"/>
-        </w:rPr>
-      </w:pPr>
-      <w:r>
-        <w:rPr>
-          <w:rFonts w:ascii="Arial" w:hAnsi="Arial"/>
-          <w:b/>
-          <w:bCs/>
-          <w:sz w:val="22"/>
-          <w:szCs w:val="22"/>
-        </w:rPr>
-        <w:t>Como Utilizar</w:t>
-      </w:r>
-    </w:p>
-    <w:p>
-      <w:pPr>
-        <w:pStyle w:val="Normal"/>
-        <w:jc w:val="left"/>
-        <w:rPr>
-          <w:rFonts w:ascii="Arial" w:hAnsi="Arial" w:cs="Arial"/>
-          <w:lang w:val="en-GB"/>
-        </w:rPr>
-      </w:pPr>
-      <w:r>
-        <w:rPr>
-          <w:rFonts w:ascii="Arial" w:hAnsi="Arial"/>
-          <w:sz w:val="22"/>
-          <w:szCs w:val="22"/>
-        </w:rPr>
+        <w:rPr/>
+      </w:pPr>
+      <w:bookmarkStart w:id="9" w:name="__RefHeading___Toc286_93532997_Copy_1"/>
+      <w:bookmarkEnd w:id="9"/>
+      <w:r>
+        <w:rPr>
+          <w:rFonts w:ascii="Arial" w:hAnsi="Arial"/>
+          <w:lang w:val="en-GB"/>
+        </w:rPr>
+        <w:t>Implementa</w:t>
+      </w:r>
+      <w:r>
+        <w:rPr>
+          <w:rFonts w:ascii="Arial" w:hAnsi="Arial"/>
+          <w:lang w:val="en-US"/>
+        </w:rPr>
+        <w:t>çã</w:t>
+      </w:r>
+      <w:bookmarkStart w:id="10" w:name="_GoBack_Copy_2"/>
+      <w:bookmarkEnd w:id="10"/>
+      <w:r>
+        <w:rPr>
+          <w:rFonts w:ascii="Arial" w:hAnsi="Arial"/>
+          <w:lang w:val="en-GB"/>
+        </w:rPr>
+        <w:t>o e Instruções de Uso (GestaoViaturas.cpp)</w:t>
       </w:r>
     </w:p>
     <w:p>
@@ -6297,9 +6262,8 @@
       </w:pPr>
       <w:r>
         <w:rPr>
-          <w:rFonts w:ascii="Arial" w:hAnsi="Arial"/>
-          <w:sz w:val="22"/>
-          <w:szCs w:val="22"/>
+          <w:rFonts w:cs="Arial" w:ascii="Arial" w:hAnsi="Arial"/>
+          <w:lang w:val="en-GB"/>
         </w:rPr>
       </w:r>
     </w:p>
@@ -6355,34 +6319,7 @@
           <w:szCs w:val="22"/>
           <w:lang w:val="en-GB"/>
         </w:rPr>
-        <w:t xml:space="preserve"> </w:t>
-      </w:r>
-      <w:r>
-        <w:rPr>
-          <w:rFonts w:cs="Arial" w:ascii="Arial" w:hAnsi="Arial"/>
-          <w:sz w:val="22"/>
-          <w:szCs w:val="22"/>
-          <w:lang w:val="en-GB"/>
-        </w:rPr>
-        <w:t>Gestao_viaturas.</w:t>
-      </w:r>
-      <w:r>
-        <w:rPr>
-          <w:rFonts w:cs="Arial" w:ascii="Arial" w:hAnsi="Arial"/>
-          <w:sz w:val="22"/>
-          <w:szCs w:val="22"/>
-          <w:lang w:val="en-GB"/>
-        </w:rPr>
-        <w:t xml:space="preserve">cpp -o </w:t>
-      </w:r>
-      <w:r>
-        <w:rPr>
-          <w:rFonts w:cs="Arial" w:ascii="Arial" w:hAnsi="Arial"/>
-          <w:sz w:val="22"/>
-          <w:szCs w:val="22"/>
-          <w:lang w:val="en-GB"/>
-        </w:rPr>
-        <w:t>gestao_viaturas</w:t>
+        <w:t xml:space="preserve"> GestaoViaturas.cpp -o gestao_viaturas</w:t>
       </w:r>
     </w:p>
     <w:p>
@@ -6436,7 +6373,7 @@
           <w:szCs w:val="22"/>
           <w:lang w:val="en-GB"/>
         </w:rPr>
-        <w:t xml:space="preserve"> Gestao_viaturas.cpp -o gestao_viaturas.exe</w:t>
+        <w:t xml:space="preserve"> GestaoViaturas.cpp -o gestao_viaturas.exe</w:t>
       </w:r>
     </w:p>
     <w:p>
@@ -6455,9 +6392,8 @@
       </w:pPr>
       <w:r>
         <w:rPr>
-          <w:rFonts w:ascii="Arial" w:hAnsi="Arial"/>
-          <w:sz w:val="22"/>
-          <w:szCs w:val="22"/>
+          <w:rFonts w:cs="Arial" w:ascii="Arial" w:hAnsi="Arial"/>
+          <w:lang w:val="en-GB"/>
         </w:rPr>
       </w:r>
     </w:p>
@@ -6477,15 +6413,97 @@
           <w:sz w:val="22"/>
           <w:szCs w:val="22"/>
         </w:rPr>
+        <w:t xml:space="preserve">     </w:t>
+      </w:r>
+      <w:r>
+        <w:rPr>
+          <w:rFonts w:ascii="Arial" w:hAnsi="Arial"/>
+          <w:b/>
+          <w:bCs/>
+          <w:sz w:val="22"/>
+          <w:szCs w:val="22"/>
+        </w:rPr>
+        <w:t>Execução:</w:t>
+      </w:r>
+    </w:p>
+    <w:p>
+      <w:pPr>
+        <w:pStyle w:val="Normal"/>
+        <w:widowControl w:val="false"/>
+        <w:suppressAutoHyphens w:val="true"/>
+        <w:bidi w:val="0"/>
+        <w:spacing w:before="0" w:after="0"/>
+        <w:ind w:firstLine="283" w:left="0" w:right="0"/>
+        <w:jc w:val="both"/>
+        <w:rPr>
+          <w:rFonts w:ascii="Arial" w:hAnsi="Arial" w:cs="Arial"/>
+          <w:sz w:val="22"/>
+          <w:szCs w:val="22"/>
+          <w:lang w:val="en-GB"/>
+        </w:rPr>
+      </w:pPr>
+      <w:r>
+        <w:rPr>
+          <w:rFonts w:cs="Arial" w:ascii="Arial" w:hAnsi="Arial"/>
+          <w:sz w:val="22"/>
+          <w:szCs w:val="22"/>
+          <w:lang w:val="en-GB"/>
+        </w:rPr>
+        <w:tab/>
+        <w:t xml:space="preserve">Execute o </w:t>
+      </w:r>
+      <w:r>
+        <w:rPr>
+          <w:rFonts w:cs="Arial" w:ascii="Arial" w:hAnsi="Arial"/>
+          <w:sz w:val="22"/>
+          <w:szCs w:val="22"/>
+          <w:lang w:val="en-US"/>
+        </w:rPr>
+        <w:t>ficheiro</w:t>
+      </w:r>
+      <w:r>
+        <w:rPr>
+          <w:rFonts w:cs="Arial" w:ascii="Arial" w:hAnsi="Arial"/>
+          <w:sz w:val="22"/>
+          <w:szCs w:val="22"/>
+          <w:lang w:val="en-GB"/>
+        </w:rPr>
+        <w:t xml:space="preserve"> compilado: ./gestao_viaturas (Linux/MacOS) ou gestao_viaturas.exe (Windows).</w:t>
+      </w:r>
+    </w:p>
+    <w:p>
+      <w:pPr>
+        <w:pStyle w:val="Normal"/>
+        <w:ind w:firstLine="244"/>
+        <w:rPr>
+          <w:rFonts w:ascii="Arial" w:hAnsi="Arial" w:cs="Arial"/>
+          <w:sz w:val="22"/>
+          <w:szCs w:val="22"/>
+          <w:lang w:val="en-GB"/>
+        </w:rPr>
+      </w:pPr>
+      <w:r>
+        <w:rPr>
+          <w:rFonts w:cs="Arial" w:ascii="Arial" w:hAnsi="Arial"/>
+          <w:b w:val="false"/>
+          <w:bCs w:val="false"/>
+          <w:sz w:val="22"/>
+          <w:szCs w:val="22"/>
+          <w:lang w:val="en-GB"/>
+        </w:rPr>
         <w:t xml:space="preserve">    </w:t>
       </w:r>
       <w:r>
         <w:rPr>
-          <w:rFonts w:ascii="Arial" w:hAnsi="Arial"/>
-          <w:sz w:val="22"/>
-          <w:szCs w:val="22"/>
-        </w:rPr>
-        <w:t>Execute o programa.</w:t>
+          <w:rFonts w:cs="Arial" w:ascii="Arial" w:hAnsi="Arial"/>
+          <w:b w:val="false"/>
+          <w:bCs w:val="false"/>
+          <w:sz w:val="22"/>
+          <w:szCs w:val="22"/>
+          <w:lang w:val="en-GB"/>
+        </w:rPr>
+        <w:tab/>
+        <w:t>Siga as instruções no ecrã para testar as funções.</w:t>
       </w:r>
     </w:p>
     <w:p>
@@ -6509,6 +6527,11 @@
     <w:p>
       <w:pPr>
         <w:pStyle w:val="Normal"/>
+        <w:widowControl w:val="false"/>
+        <w:suppressAutoHyphens w:val="true"/>
+        <w:bidi w:val="0"/>
+        <w:spacing w:before="0" w:after="0"/>
+        <w:ind w:firstLine="283" w:left="0" w:right="0"/>
         <w:jc w:val="left"/>
         <w:rPr>
           <w:rFonts w:ascii="Arial" w:hAnsi="Arial"/>
@@ -6516,14 +6539,6 @@
           <w:szCs w:val="22"/>
         </w:rPr>
       </w:pPr>
-      <w:r>
-        <w:rPr>
-          <w:rFonts w:ascii="Arial" w:hAnsi="Arial"/>
-          <w:sz w:val="22"/>
-          <w:szCs w:val="22"/>
-        </w:rPr>
-        <w:t xml:space="preserve">    </w:t>
-      </w:r>
       <w:r>
         <w:rPr>
           <w:rFonts w:ascii="Arial" w:hAnsi="Arial"/>
@@ -6581,8 +6596,8 @@
         <w:jc w:val="center"/>
         <w:rPr/>
       </w:pPr>
-      <w:bookmarkStart w:id="9" w:name="__RefHeading___Toc511_2479917017"/>
-      <w:bookmarkEnd w:id="9"/>
+      <w:bookmarkStart w:id="11" w:name="__RefHeading___Toc511_2479917017"/>
+      <w:bookmarkEnd w:id="11"/>
       <w:r>
         <w:rPr/>
         <w:t>Conclusão</w:t>
@@ -6756,7 +6771,7 @@
       <w:jc w:val="right"/>
       <w:rPr/>
     </w:pPr>
-    <w:bookmarkStart w:id="10" w:name="PageNumWizard_FOOTER_Converted11_Copy_8"/>
+    <w:bookmarkStart w:id="12" w:name="PageNumWizard_FOOTER_Converted11_Copy_8"/>
     <w:r>
       <w:rPr/>
       <w:fldChar w:fldCharType="begin"/>
@@ -6777,7 +6792,7 @@
       <w:rPr/>
       <w:fldChar w:fldCharType="end"/>
     </w:r>
-    <w:bookmarkEnd w:id="10"/>
+    <w:bookmarkEnd w:id="12"/>
   </w:p>
 </w:ftr>
 </file>
@@ -6790,7 +6805,7 @@
       <w:jc w:val="right"/>
       <w:rPr/>
     </w:pPr>
-    <w:bookmarkStart w:id="11" w:name="PageNumWizard_FOOTER_Converted11"/>
+    <w:bookmarkStart w:id="13" w:name="PageNumWizard_FOOTER_Converted11"/>
     <w:r>
       <w:rPr/>
       <w:fldChar w:fldCharType="begin"/>
@@ -6805,13 +6820,13 @@
     </w:r>
     <w:r>
       <w:rPr/>
-      <w:t>11</w:t>
+      <w:t>12</w:t>
     </w:r>
     <w:r>
       <w:rPr/>
       <w:fldChar w:fldCharType="end"/>
     </w:r>
-    <w:bookmarkEnd w:id="11"/>
+    <w:bookmarkEnd w:id="13"/>
   </w:p>
 </w:ftr>
 </file>
@@ -6824,7 +6839,7 @@
       <w:jc w:val="right"/>
       <w:rPr/>
     </w:pPr>
-    <w:bookmarkStart w:id="12" w:name="PageNumWizard_FOOTER_Converted11"/>
+    <w:bookmarkStart w:id="14" w:name="PageNumWizard_FOOTER_Converted11"/>
     <w:r>
       <w:rPr/>
       <w:fldChar w:fldCharType="begin"/>
@@ -6839,13 +6854,13 @@
     </w:r>
     <w:r>
       <w:rPr/>
-      <w:t>11</w:t>
+      <w:t>12</w:t>
     </w:r>
     <w:r>
       <w:rPr/>
       <w:fldChar w:fldCharType="end"/>
     </w:r>
-    <w:bookmarkEnd w:id="12"/>
+    <w:bookmarkEnd w:id="14"/>
   </w:p>
 </w:ftr>
 </file>

</xml_diff>